<commit_message>
more and more, keep on coming
</commit_message>
<xml_diff>
--- a/sem 6/IOT/IOT research paper final.docx
+++ b/sem 6/IOT/IOT research paper final.docx
@@ -1562,7 +1562,23 @@
           <w:sz w:val="24"/>
           <w:szCs w:val="24"/>
         </w:rPr>
-        <w:t xml:space="preserve"> Ahonen et al </w:t>
+        <w:t xml:space="preserve"> </w:t>
+      </w:r>
+      <w:proofErr w:type="spellStart"/>
+      <w:r>
+        <w:rPr>
+          <w:sz w:val="24"/>
+          <w:szCs w:val="24"/>
+        </w:rPr>
+        <w:t>Ahonen</w:t>
+      </w:r>
+      <w:proofErr w:type="spellEnd"/>
+      <w:r>
+        <w:rPr>
+          <w:sz w:val="24"/>
+          <w:szCs w:val="24"/>
+        </w:rPr>
+        <w:t xml:space="preserve"> et al </w:t>
       </w:r>
       <w:r>
         <w:rPr>
@@ -2097,8 +2113,38 @@
           <w:sz w:val="24"/>
           <w:szCs w:val="24"/>
         </w:rPr>
-        <w:t xml:space="preserve"> Internet of Things and Node MCU</w:t>
-      </w:r>
+        <w:t xml:space="preserve"> one of the research paper on</w:t>
+      </w:r>
+      <w:r>
+        <w:rPr>
+          <w:sz w:val="24"/>
+          <w:szCs w:val="24"/>
+        </w:rPr>
+        <w:t xml:space="preserve"> Internet of Things</w:t>
+      </w:r>
+      <w:r>
+        <w:rPr>
+          <w:sz w:val="24"/>
+          <w:szCs w:val="24"/>
+        </w:rPr>
+        <w:t xml:space="preserve"> and a paper </w:t>
+      </w:r>
+      <w:proofErr w:type="gramStart"/>
+      <w:r>
+        <w:rPr>
+          <w:sz w:val="24"/>
+          <w:szCs w:val="24"/>
+        </w:rPr>
+        <w:t xml:space="preserve">on </w:t>
+      </w:r>
+      <w:r>
+        <w:rPr>
+          <w:sz w:val="24"/>
+          <w:szCs w:val="24"/>
+        </w:rPr>
+        <w:t xml:space="preserve"> NodeMCU</w:t>
+      </w:r>
+      <w:proofErr w:type="gramEnd"/>
       <w:r>
         <w:rPr>
           <w:sz w:val="24"/>
@@ -2188,21 +2234,44 @@
           <w:sz w:val="24"/>
           <w:szCs w:val="24"/>
         </w:rPr>
-        <w:t>IoT microcontroller unit (MCU)</w:t>
-      </w:r>
-      <w:r>
-        <w:rPr>
-          <w:sz w:val="24"/>
-          <w:szCs w:val="24"/>
-        </w:rPr>
-        <w:t xml:space="preserve">. The MCU board contains </w:t>
-      </w:r>
-      <w:r>
-        <w:rPr>
-          <w:sz w:val="24"/>
-          <w:szCs w:val="24"/>
-        </w:rPr>
-        <w:t>low-power processors</w:t>
+        <w:t>IoT microcontroller unit (MCU</w:t>
+      </w:r>
+      <w:proofErr w:type="gramStart"/>
+      <w:r>
+        <w:rPr>
+          <w:sz w:val="24"/>
+          <w:szCs w:val="24"/>
+        </w:rPr>
+        <w:t>)</w:t>
+      </w:r>
+      <w:r>
+        <w:rPr>
+          <w:sz w:val="24"/>
+          <w:szCs w:val="24"/>
+        </w:rPr>
+        <w:t>.</w:t>
+      </w:r>
+      <w:r>
+        <w:rPr>
+          <w:sz w:val="24"/>
+          <w:szCs w:val="24"/>
+        </w:rPr>
+        <w:t>The</w:t>
+      </w:r>
+      <w:proofErr w:type="gramEnd"/>
+      <w:r>
+        <w:rPr>
+          <w:sz w:val="24"/>
+          <w:szCs w:val="24"/>
+        </w:rPr>
+        <w:t xml:space="preserve"> MCU board utilises very low power as compared to other</w:t>
+      </w:r>
+      <w:r>
+        <w:rPr>
+          <w:sz w:val="24"/>
+          <w:szCs w:val="24"/>
+        </w:rPr>
+        <w:t xml:space="preserve"> processors</w:t>
       </w:r>
       <w:r>
         <w:rPr>
@@ -2335,14 +2404,14 @@
           <w:sz w:val="24"/>
           <w:szCs w:val="24"/>
         </w:rPr>
-        <w:t xml:space="preserve">. It is based on </w:t>
-      </w:r>
-      <w:r>
-        <w:rPr>
-          <w:sz w:val="24"/>
-          <w:szCs w:val="24"/>
-        </w:rPr>
-        <w:t xml:space="preserve">LUA programming language-based firmware created for ESP8266 Wi-Fi chip. </w:t>
+        <w:t>.</w:t>
+      </w:r>
+      <w:r>
+        <w:rPr>
+          <w:sz w:val="24"/>
+          <w:szCs w:val="24"/>
+        </w:rPr>
+        <w:t xml:space="preserve"> </w:t>
       </w:r>
     </w:p>
     <w:p>
@@ -2360,14 +2429,53 @@
           <w:sz w:val="24"/>
           <w:szCs w:val="24"/>
         </w:rPr>
-        <w:t xml:space="preserve">[5] </w:t>
-      </w:r>
-      <w:r>
-        <w:rPr>
-          <w:sz w:val="24"/>
-          <w:szCs w:val="24"/>
-        </w:rPr>
-        <w:t>Divya D, Harsha Mohan Hiremath, Jyothi T U, B S Shubhashree have planned a framework.</w:t>
+        <w:t>[5</w:t>
+      </w:r>
+      <w:proofErr w:type="gramStart"/>
+      <w:r>
+        <w:rPr>
+          <w:sz w:val="24"/>
+          <w:szCs w:val="24"/>
+        </w:rPr>
+        <w:t xml:space="preserve">] </w:t>
+      </w:r>
+      <w:r>
+        <w:rPr>
+          <w:sz w:val="24"/>
+          <w:szCs w:val="24"/>
+        </w:rPr>
+        <w:t>,</w:t>
+      </w:r>
+      <w:proofErr w:type="gramEnd"/>
+      <w:r>
+        <w:rPr>
+          <w:sz w:val="24"/>
+          <w:szCs w:val="24"/>
+        </w:rPr>
+        <w:t xml:space="preserve"> Harsha Mohan Hiremath</w:t>
+      </w:r>
+      <w:r>
+        <w:rPr>
+          <w:sz w:val="24"/>
+          <w:szCs w:val="24"/>
+        </w:rPr>
+        <w:t xml:space="preserve">, </w:t>
+      </w:r>
+      <w:proofErr w:type="spellStart"/>
+      <w:r>
+        <w:rPr>
+          <w:sz w:val="24"/>
+          <w:szCs w:val="24"/>
+        </w:rPr>
+        <w:t>Divya</w:t>
+      </w:r>
+      <w:proofErr w:type="spellEnd"/>
+      <w:r>
+        <w:rPr>
+          <w:sz w:val="24"/>
+          <w:szCs w:val="24"/>
+        </w:rPr>
+        <w:t xml:space="preserve"> D, Jyothi T U, have planned a framework.</w:t>
       </w:r>
       <w:r>
         <w:rPr>
@@ -2402,28 +2510,39 @@
           <w:sz w:val="24"/>
           <w:szCs w:val="24"/>
         </w:rPr>
-        <w:t xml:space="preserve"> we can determine the pH</w:t>
-      </w:r>
-      <w:r>
-        <w:rPr>
-          <w:sz w:val="24"/>
-          <w:szCs w:val="24"/>
-        </w:rPr>
-        <w:t xml:space="preserve">. Flow rate sensor is utilized to gauge the aggregate sum of water and supplement </w:t>
-      </w:r>
-      <w:r>
-        <w:rPr>
-          <w:sz w:val="24"/>
-          <w:szCs w:val="24"/>
-        </w:rPr>
-        <w:t>arrangement</w:t>
-      </w:r>
-      <w:r>
-        <w:rPr>
-          <w:sz w:val="24"/>
-          <w:szCs w:val="24"/>
-        </w:rPr>
-        <w:t>. With</w:t>
+        <w:t xml:space="preserve"> we can determine the </w:t>
+      </w:r>
+      <w:proofErr w:type="spellStart"/>
+      <w:proofErr w:type="gramStart"/>
+      <w:r>
+        <w:rPr>
+          <w:sz w:val="24"/>
+          <w:szCs w:val="24"/>
+        </w:rPr>
+        <w:t>pH</w:t>
+      </w:r>
+      <w:r>
+        <w:rPr>
+          <w:sz w:val="24"/>
+          <w:szCs w:val="24"/>
+        </w:rPr>
+        <w:t>.</w:t>
+      </w:r>
+      <w:proofErr w:type="spellEnd"/>
+      <w:r>
+        <w:rPr>
+          <w:sz w:val="24"/>
+          <w:szCs w:val="24"/>
+        </w:rPr>
+        <w:t>.</w:t>
+      </w:r>
+      <w:proofErr w:type="gramEnd"/>
+      <w:r>
+        <w:rPr>
+          <w:sz w:val="24"/>
+          <w:szCs w:val="24"/>
+        </w:rPr>
+        <w:t xml:space="preserve"> With</w:t>
       </w:r>
       <w:r>
         <w:rPr>
@@ -2451,15 +2570,26 @@
           <w:sz w:val="24"/>
           <w:szCs w:val="24"/>
         </w:rPr>
-        <w:t xml:space="preserve"> around naturally keeping up with the pH worth of the arrangement in repository by contrasting the detected worth and the value extracted from an application. The air quality in which the system is installed wherein the </w:t>
-      </w:r>
-      <w:r>
-        <w:rPr>
-          <w:sz w:val="24"/>
-          <w:szCs w:val="24"/>
-        </w:rPr>
-        <w:t>framework is introduced is consistently observed by the air quality sensor</w:t>
-      </w:r>
+        <w:t xml:space="preserve"> around naturally keeping up with the pH worth of the arrangement in repository by contrasting the detected worth and the value extracted from an application. The air quality in which the system is installed wherein the framework is introduced is consistently observed by the air quality sensor</w:t>
+      </w:r>
+      <w:r>
+        <w:rPr>
+          <w:sz w:val="24"/>
+          <w:szCs w:val="24"/>
+        </w:rPr>
+        <w:t>.</w:t>
+      </w:r>
+    </w:p>
+    <w:p>
+      <w:pPr>
+        <w:pStyle w:val="icsmbodytext"/>
+        <w:spacing w:after="240"/>
+        <w:ind w:firstLine="238"/>
+        <w:rPr>
+          <w:sz w:val="24"/>
+          <w:szCs w:val="24"/>
+        </w:rPr>
+      </w:pPr>
     </w:p>
     <w:p>
       <w:pPr>
@@ -2591,14 +2721,39 @@
           <w:sz w:val="24"/>
           <w:szCs w:val="24"/>
         </w:rPr>
-        <w:t xml:space="preserve">On top of all, the proposed framework configuration is a pub sub framework. The Monitoring equipment is the distributer and the web application are the endorsers and the cloud go about as </w:t>
-      </w:r>
-      <w:r>
-        <w:rPr>
-          <w:sz w:val="24"/>
-          <w:szCs w:val="24"/>
-        </w:rPr>
-        <w:t>brokers.</w:t>
+        <w:t xml:space="preserve">Above </w:t>
+      </w:r>
+      <w:proofErr w:type="gramStart"/>
+      <w:r>
+        <w:rPr>
+          <w:sz w:val="24"/>
+          <w:szCs w:val="24"/>
+        </w:rPr>
+        <w:t>this ,</w:t>
+      </w:r>
+      <w:proofErr w:type="gramEnd"/>
+      <w:r>
+        <w:rPr>
+          <w:sz w:val="24"/>
+          <w:szCs w:val="24"/>
+        </w:rPr>
+        <w:t xml:space="preserve"> there exist a framework which controls it . The control system contains a web application and a </w:t>
+      </w:r>
+      <w:proofErr w:type="gramStart"/>
+      <w:r>
+        <w:rPr>
+          <w:sz w:val="24"/>
+          <w:szCs w:val="24"/>
+        </w:rPr>
+        <w:t>database ,</w:t>
+      </w:r>
+      <w:proofErr w:type="gramEnd"/>
+      <w:r>
+        <w:rPr>
+          <w:sz w:val="24"/>
+          <w:szCs w:val="24"/>
+        </w:rPr>
+        <w:t xml:space="preserve"> the database is stored on the cloud which acts like a broker and the web application acts as provider.</w:t>
       </w:r>
     </w:p>
     <w:p>
@@ -3022,7 +3177,21 @@
           <w:sz w:val="24"/>
           <w:szCs w:val="24"/>
         </w:rPr>
-        <w:t>Block Diagram of the System</w:t>
+        <w:t xml:space="preserve">Block </w:t>
+      </w:r>
+      <w:r>
+        <w:rPr>
+          <w:sz w:val="24"/>
+          <w:szCs w:val="24"/>
+        </w:rPr>
+        <w:t xml:space="preserve">Diagram </w:t>
+      </w:r>
+      <w:r>
+        <w:rPr>
+          <w:sz w:val="24"/>
+          <w:szCs w:val="24"/>
+        </w:rPr>
+        <w:t>for model</w:t>
       </w:r>
     </w:p>
     <w:p>
@@ -3049,7 +3218,172 @@
           <w:sz w:val="24"/>
           <w:szCs w:val="24"/>
         </w:rPr>
-        <w:t xml:space="preserve">In the block diagram above, we can see that two sensors are utilized in particular DHT 22 for temperature and humidity, Soil Moisture sensor, a relay module to control the water flow. Single bus information design is utilized for </w:t>
+        <w:t xml:space="preserve">In the block diagram above, we can see that two sensors are </w:t>
+      </w:r>
+      <w:r>
+        <w:rPr>
+          <w:sz w:val="24"/>
+          <w:szCs w:val="24"/>
+        </w:rPr>
+        <w:t>utilized</w:t>
+      </w:r>
+      <w:r>
+        <w:rPr>
+          <w:sz w:val="24"/>
+          <w:szCs w:val="24"/>
+        </w:rPr>
+        <w:t>. One of the sensor</w:t>
+      </w:r>
+      <w:r>
+        <w:rPr>
+          <w:sz w:val="24"/>
+          <w:szCs w:val="24"/>
+        </w:rPr>
+        <w:t xml:space="preserve"> </w:t>
+      </w:r>
+      <w:proofErr w:type="gramStart"/>
+      <w:r>
+        <w:rPr>
+          <w:sz w:val="24"/>
+          <w:szCs w:val="24"/>
+        </w:rPr>
+        <w:t>i</w:t>
+      </w:r>
+      <w:r>
+        <w:rPr>
+          <w:sz w:val="24"/>
+          <w:szCs w:val="24"/>
+        </w:rPr>
+        <w:t>s</w:t>
+      </w:r>
+      <w:r>
+        <w:rPr>
+          <w:sz w:val="24"/>
+          <w:szCs w:val="24"/>
+        </w:rPr>
+        <w:t xml:space="preserve"> </w:t>
+      </w:r>
+      <w:r>
+        <w:rPr>
+          <w:sz w:val="24"/>
+          <w:szCs w:val="24"/>
+        </w:rPr>
+        <w:t xml:space="preserve"> </w:t>
+      </w:r>
+      <w:r>
+        <w:rPr>
+          <w:sz w:val="24"/>
+          <w:szCs w:val="24"/>
+        </w:rPr>
+        <w:t>DHT</w:t>
+      </w:r>
+      <w:proofErr w:type="gramEnd"/>
+      <w:r>
+        <w:rPr>
+          <w:sz w:val="24"/>
+          <w:szCs w:val="24"/>
+        </w:rPr>
+        <w:t xml:space="preserve"> 22 </w:t>
+      </w:r>
+      <w:r>
+        <w:rPr>
+          <w:sz w:val="24"/>
+          <w:szCs w:val="24"/>
+        </w:rPr>
+        <w:t xml:space="preserve">which measures </w:t>
+      </w:r>
+      <w:r>
+        <w:rPr>
+          <w:sz w:val="24"/>
+          <w:szCs w:val="24"/>
+        </w:rPr>
+        <w:t>temperature and humidity</w:t>
+      </w:r>
+      <w:r>
+        <w:rPr>
+          <w:sz w:val="24"/>
+          <w:szCs w:val="24"/>
+        </w:rPr>
+        <w:t>. We have</w:t>
+      </w:r>
+      <w:r>
+        <w:rPr>
+          <w:sz w:val="24"/>
+          <w:szCs w:val="24"/>
+        </w:rPr>
+        <w:t xml:space="preserve"> also</w:t>
+      </w:r>
+      <w:r>
+        <w:rPr>
+          <w:sz w:val="24"/>
+          <w:szCs w:val="24"/>
+        </w:rPr>
+        <w:t xml:space="preserve"> </w:t>
+      </w:r>
+      <w:proofErr w:type="gramStart"/>
+      <w:r>
+        <w:rPr>
+          <w:sz w:val="24"/>
+          <w:szCs w:val="24"/>
+        </w:rPr>
+        <w:t xml:space="preserve">used </w:t>
+      </w:r>
+      <w:r>
+        <w:rPr>
+          <w:sz w:val="24"/>
+          <w:szCs w:val="24"/>
+        </w:rPr>
+        <w:t xml:space="preserve"> Soil</w:t>
+      </w:r>
+      <w:proofErr w:type="gramEnd"/>
+      <w:r>
+        <w:rPr>
+          <w:sz w:val="24"/>
+          <w:szCs w:val="24"/>
+        </w:rPr>
+        <w:t xml:space="preserve"> Moisture sensor</w:t>
+      </w:r>
+      <w:r>
+        <w:rPr>
+          <w:sz w:val="24"/>
+          <w:szCs w:val="24"/>
+        </w:rPr>
+        <w:t xml:space="preserve"> along with </w:t>
+      </w:r>
+      <w:r>
+        <w:rPr>
+          <w:sz w:val="24"/>
+          <w:szCs w:val="24"/>
+        </w:rPr>
+        <w:t xml:space="preserve">relay module </w:t>
+      </w:r>
+      <w:r>
+        <w:rPr>
+          <w:sz w:val="24"/>
+          <w:szCs w:val="24"/>
+        </w:rPr>
+        <w:t xml:space="preserve">which help in controlling </w:t>
+      </w:r>
+      <w:r>
+        <w:rPr>
+          <w:sz w:val="24"/>
+          <w:szCs w:val="24"/>
+        </w:rPr>
+        <w:t xml:space="preserve"> the</w:t>
+      </w:r>
+      <w:r>
+        <w:rPr>
+          <w:sz w:val="24"/>
+          <w:szCs w:val="24"/>
+        </w:rPr>
+        <w:t xml:space="preserve"> amount of water </w:t>
+      </w:r>
+      <w:r>
+        <w:rPr>
+          <w:sz w:val="24"/>
+          <w:szCs w:val="24"/>
+        </w:rPr>
+        <w:t xml:space="preserve">. Single bus information design is utilized for synchronization among DHT22 and MCU sensor. One correspondence process </w:t>
       </w:r>
       <w:r>
         <w:rPr>
@@ -3057,7 +3391,7 @@
           <w:szCs w:val="24"/>
         </w:rPr>
         <w:lastRenderedPageBreak/>
-        <w:t xml:space="preserve">synchronization among DHT22 and MCU sensor. One correspondence process is takes around 4ms. Information comprises of fundamental and decimal parts. A total information transmission is of 32bit, and the sensor sends higher information bits first. Data </w:t>
+        <w:t xml:space="preserve">is takes around 4ms. Information comprises of fundamental and decimal parts. A total information transmission is of 32bit, and the sensor sends higher information bits first. Data </w:t>
       </w:r>
       <w:r>
         <w:rPr>
@@ -3296,21 +3630,44 @@
           <w:sz w:val="24"/>
           <w:szCs w:val="24"/>
         </w:rPr>
-        <w:t xml:space="preserve">Node MCU is an open source IOT platform. While composing GPIO code on NodeMCU, you can't address them with real GPIO Pin Numbers.ESP8266EX offers a total and independent WIFI organizing arrangement; it very well may be utilized to have the application or float WIFI organizing capacities </w:t>
-      </w:r>
-      <w:r>
-        <w:rPr>
-          <w:sz w:val="24"/>
-          <w:szCs w:val="24"/>
-        </w:rPr>
-        <w:t>from another application processor. Whenever ESP8266EX has the application, it boots up directly from an outside streak. It contains integrated cache which helps to improve the performance of the system</w:t>
-      </w:r>
-      <w:r>
-        <w:rPr>
-          <w:sz w:val="24"/>
-          <w:szCs w:val="24"/>
-        </w:rPr>
-        <w:t>.</w:t>
+        <w:t xml:space="preserve">Node MCU is one of the IOT component that is provided as an open-source tool. The General-purpose input /output pins that are shown in Fig.3 can’t be used into the input output code on Node-MCU through the pin numbers mentioned directly. For an arrangement of total independent </w:t>
+      </w:r>
+      <w:proofErr w:type="gramStart"/>
+      <w:r>
+        <w:rPr>
+          <w:sz w:val="24"/>
+          <w:szCs w:val="24"/>
+        </w:rPr>
+        <w:t>WIFI,ESP</w:t>
+      </w:r>
+      <w:proofErr w:type="gramEnd"/>
+      <w:r>
+        <w:rPr>
+          <w:sz w:val="24"/>
+          <w:szCs w:val="24"/>
+        </w:rPr>
+        <w:t xml:space="preserve">8266EX is used ;float WIFI organizing behaviour can be inherited from </w:t>
+      </w:r>
+      <w:r>
+        <w:rPr>
+          <w:sz w:val="24"/>
+          <w:szCs w:val="24"/>
+        </w:rPr>
+        <w:t>another application processor through the use of it.</w:t>
+      </w:r>
+      <w:r>
+        <w:rPr>
+          <w:sz w:val="24"/>
+          <w:szCs w:val="24"/>
+        </w:rPr>
+        <w:t xml:space="preserve"> </w:t>
+      </w:r>
+      <w:r>
+        <w:rPr>
+          <w:sz w:val="24"/>
+          <w:szCs w:val="24"/>
+        </w:rPr>
+        <w:t>Also, cache is integrated in it which increases the system performance of this microcontroller.</w:t>
       </w:r>
     </w:p>
     <w:p>
@@ -3444,49 +3801,55 @@
           <w:sz w:val="24"/>
           <w:szCs w:val="24"/>
         </w:rPr>
-        <w:t>Soil moisture sensors measure the volumetric</w:t>
-      </w:r>
-      <w:r>
-        <w:rPr>
-          <w:sz w:val="24"/>
-          <w:szCs w:val="24"/>
-        </w:rPr>
-        <w:t xml:space="preserve"> </w:t>
-      </w:r>
-      <w:r>
-        <w:rPr>
-          <w:sz w:val="24"/>
-          <w:szCs w:val="24"/>
-        </w:rPr>
-        <w:t>water content in soil. Since the immediate</w:t>
-      </w:r>
-      <w:r>
-        <w:rPr>
-          <w:sz w:val="24"/>
-          <w:szCs w:val="24"/>
-        </w:rPr>
-        <w:t xml:space="preserve"> </w:t>
-      </w:r>
-      <w:r>
-        <w:rPr>
-          <w:sz w:val="24"/>
-          <w:szCs w:val="24"/>
-        </w:rPr>
-        <w:t xml:space="preserve">gravimeter estimation of free-soil moisture requires eliminating, drying, and gauging of </w:t>
-      </w:r>
-      <w:r>
-        <w:rPr>
-          <w:sz w:val="24"/>
-          <w:szCs w:val="24"/>
-        </w:rPr>
-        <w:t>a</w:t>
-      </w:r>
-      <w:r>
-        <w:rPr>
-          <w:sz w:val="24"/>
-          <w:szCs w:val="24"/>
-        </w:rPr>
-        <w:t xml:space="preserve"> sample, soil moisture sensors measure the volumetric water content in a roundabout way by utilizing another property of the soil, like dielectric constant, electrical resistance or association with neutrons, as an intermediary for the moisture content.</w:t>
+        <w:t xml:space="preserve">Soil moisture sensors measure the units of volume of water present in per unit volume of soil. To measure the gravimetric water content i.e. mass of water per unit mass of dry soil, it is required to </w:t>
+      </w:r>
+      <w:proofErr w:type="gramStart"/>
+      <w:r>
+        <w:rPr>
+          <w:sz w:val="24"/>
+          <w:szCs w:val="24"/>
+        </w:rPr>
+        <w:t>dry  the</w:t>
+      </w:r>
+      <w:proofErr w:type="gramEnd"/>
+      <w:r>
+        <w:rPr>
+          <w:sz w:val="24"/>
+          <w:szCs w:val="24"/>
+        </w:rPr>
+        <w:t xml:space="preserve"> sample and weigh the dried </w:t>
+      </w:r>
+      <w:proofErr w:type="spellStart"/>
+      <w:r>
+        <w:rPr>
+          <w:sz w:val="24"/>
+          <w:szCs w:val="24"/>
+        </w:rPr>
+        <w:t>soil.To</w:t>
+      </w:r>
+      <w:proofErr w:type="spellEnd"/>
+      <w:r>
+        <w:rPr>
+          <w:sz w:val="24"/>
+          <w:szCs w:val="24"/>
+        </w:rPr>
+        <w:t xml:space="preserve"> avoid all this overheads, volumetric moisture is calculated by taking use of dielectric constant property of </w:t>
+      </w:r>
+      <w:proofErr w:type="spellStart"/>
+      <w:r>
+        <w:rPr>
+          <w:sz w:val="24"/>
+          <w:szCs w:val="24"/>
+        </w:rPr>
+        <w:t>soil.Also</w:t>
+      </w:r>
+      <w:proofErr w:type="spellEnd"/>
+      <w:r>
+        <w:rPr>
+          <w:sz w:val="24"/>
+          <w:szCs w:val="24"/>
+        </w:rPr>
+        <w:t>, properties like resistance to electricity and neutrons association can also be utilised to calculate the volumetric content.</w:t>
       </w:r>
     </w:p>
     <w:p>
@@ -3619,7 +3982,37 @@
           <w:sz w:val="24"/>
           <w:szCs w:val="24"/>
         </w:rPr>
-        <w:t xml:space="preserve">DHT22 comprise of both moisture and temperature sensor. For estimating moisture there are two anodes with moisture holding substrate between them. Thus, when the moisture changes, the resistance between these anodes' progressions and conductivity of the </w:t>
+        <w:t>DHT22 is used to sense moisture and temperature both.</w:t>
+      </w:r>
+      <w:r>
+        <w:rPr>
+          <w:sz w:val="24"/>
+          <w:szCs w:val="24"/>
+        </w:rPr>
+        <w:t xml:space="preserve"> </w:t>
+      </w:r>
+      <w:r>
+        <w:rPr>
+          <w:sz w:val="24"/>
+          <w:szCs w:val="24"/>
+        </w:rPr>
+        <w:t xml:space="preserve">There is a surface which hold moisture and which resides between the two anodes present around it. So, whenever the amount of moisture is varied across this </w:t>
+      </w:r>
+      <w:proofErr w:type="gramStart"/>
+      <w:r>
+        <w:rPr>
+          <w:sz w:val="24"/>
+          <w:szCs w:val="24"/>
+        </w:rPr>
+        <w:t>surface ,</w:t>
+      </w:r>
+      <w:proofErr w:type="gramEnd"/>
+      <w:r>
+        <w:rPr>
+          <w:sz w:val="24"/>
+          <w:szCs w:val="24"/>
+        </w:rPr>
+        <w:t xml:space="preserve"> the resistance between the anodes and the conductivity </w:t>
       </w:r>
       <w:r>
         <w:rPr>
@@ -3627,14 +4020,30 @@
           <w:szCs w:val="24"/>
         </w:rPr>
         <w:lastRenderedPageBreak/>
-        <w:t>substrate changes. This adjustment of resistance is estimated and handled by the IC which prepares it to be perused by a microcontroller.</w:t>
+        <w:t xml:space="preserve">of the surface changes as long as the change is maintained. An IC handles the </w:t>
+      </w:r>
+      <w:proofErr w:type="gramStart"/>
+      <w:r>
+        <w:rPr>
+          <w:sz w:val="24"/>
+          <w:szCs w:val="24"/>
+        </w:rPr>
+        <w:t>alteration  of</w:t>
+      </w:r>
+      <w:proofErr w:type="gramEnd"/>
+      <w:r>
+        <w:rPr>
+          <w:sz w:val="24"/>
+          <w:szCs w:val="24"/>
+        </w:rPr>
+        <w:t xml:space="preserve"> resistance which is further used by the MCU.</w:t>
       </w:r>
     </w:p>
     <w:p>
       <w:pPr>
         <w:pStyle w:val="icsmbodytext"/>
         <w:spacing w:after="240"/>
-        <w:ind w:left="720"/>
+        <w:ind w:left="720" w:firstLine="0"/>
         <w:jc w:val="left"/>
         <w:rPr>
           <w:sz w:val="24"/>
@@ -3646,7 +4055,89 @@
           <w:sz w:val="24"/>
           <w:szCs w:val="24"/>
         </w:rPr>
-        <w:t>On the opposite side for estimating temperature DHT22 sensor utilize a NTC temperature sensor or a thermistor. A thermistor changes its resistance with change of the temperature since it is variable resistor. These sensors are made by sintering of semi-conductive materials (clay and polymers), which furnish huge changes in the opposition with simply little changes in temperature. The term NTC implies Negative Temperature Coefficient, and that implies that the opposition diminishes with increment of the temperature.</w:t>
+        <w:t>DHT</w:t>
+      </w:r>
+      <w:proofErr w:type="gramStart"/>
+      <w:r>
+        <w:rPr>
+          <w:sz w:val="24"/>
+          <w:szCs w:val="24"/>
+        </w:rPr>
+        <w:t>22  sensor</w:t>
+      </w:r>
+      <w:proofErr w:type="gramEnd"/>
+      <w:r>
+        <w:rPr>
+          <w:sz w:val="24"/>
+          <w:szCs w:val="24"/>
+        </w:rPr>
+        <w:t xml:space="preserve"> uses an NTC temp. sensor or a thermistor for finding temperature.  A thermistor is a type of resistor which changes its resistance according to the temperature. </w:t>
+      </w:r>
+      <w:proofErr w:type="spellStart"/>
+      <w:r>
+        <w:rPr>
+          <w:sz w:val="24"/>
+          <w:szCs w:val="24"/>
+        </w:rPr>
+        <w:t>Frittage</w:t>
+      </w:r>
+      <w:proofErr w:type="spellEnd"/>
+      <w:r>
+        <w:rPr>
+          <w:sz w:val="24"/>
+          <w:szCs w:val="24"/>
+        </w:rPr>
+        <w:t xml:space="preserve"> of Semi-conductive materials is done and then used to build these </w:t>
+      </w:r>
+      <w:proofErr w:type="spellStart"/>
+      <w:proofErr w:type="gramStart"/>
+      <w:r>
+        <w:rPr>
+          <w:sz w:val="24"/>
+          <w:szCs w:val="24"/>
+        </w:rPr>
+        <w:t>sensors.With</w:t>
+      </w:r>
+      <w:proofErr w:type="spellEnd"/>
+      <w:proofErr w:type="gramEnd"/>
+      <w:r>
+        <w:rPr>
+          <w:sz w:val="24"/>
+          <w:szCs w:val="24"/>
+        </w:rPr>
+        <w:t xml:space="preserve"> a little change in temperature, a huge alteration in resistance is observed. Negative temperature </w:t>
+      </w:r>
+      <w:proofErr w:type="gramStart"/>
+      <w:r>
+        <w:rPr>
+          <w:sz w:val="24"/>
+          <w:szCs w:val="24"/>
+        </w:rPr>
+        <w:t>Coefficient(</w:t>
+      </w:r>
+      <w:proofErr w:type="gramEnd"/>
+      <w:r>
+        <w:rPr>
+          <w:sz w:val="24"/>
+          <w:szCs w:val="24"/>
+        </w:rPr>
+        <w:t xml:space="preserve">NTC)  implies that resistance </w:t>
+      </w:r>
+      <w:proofErr w:type="spellStart"/>
+      <w:r>
+        <w:rPr>
+          <w:sz w:val="24"/>
+          <w:szCs w:val="24"/>
+        </w:rPr>
+        <w:t>dimishes</w:t>
+      </w:r>
+      <w:proofErr w:type="spellEnd"/>
+      <w:r>
+        <w:rPr>
+          <w:sz w:val="24"/>
+          <w:szCs w:val="24"/>
+        </w:rPr>
+        <w:t xml:space="preserve"> whenever temperature is increased.</w:t>
       </w:r>
     </w:p>
     <w:p>
@@ -3747,46 +4238,75 @@
       <w:pPr>
         <w:pStyle w:val="icsmbodytext"/>
         <w:spacing w:after="240"/>
-        <w:ind w:left="720"/>
-        <w:rPr>
-          <w:sz w:val="24"/>
-          <w:szCs w:val="24"/>
-        </w:rPr>
-      </w:pPr>
-      <w:r>
-        <w:rPr>
-          <w:sz w:val="24"/>
-          <w:szCs w:val="24"/>
-        </w:rPr>
-        <w:t xml:space="preserve">The relay is utilized to turn ON/OFF the water pump. </w:t>
-      </w:r>
-      <w:r>
-        <w:rPr>
-          <w:sz w:val="24"/>
-          <w:szCs w:val="24"/>
-        </w:rPr>
-        <w:t>It’s</w:t>
-      </w:r>
-      <w:r>
-        <w:rPr>
-          <w:sz w:val="24"/>
-          <w:szCs w:val="24"/>
-        </w:rPr>
-        <w:t xml:space="preserve"> one end is connected to the "NO" (normally open) and the other terminal is connected to the circuit ground. The single-channel transfer module is significantly more than simply a plain relay, it includes parts that make exchanging and association simpler and go about as indicators to show assuming the module is working and on the off chance that the relay is dynamic or not</w:t>
-      </w:r>
-      <w:r>
-        <w:rPr>
-          <w:sz w:val="24"/>
-          <w:szCs w:val="24"/>
-        </w:rPr>
-        <w:t>.</w:t>
+        <w:ind w:left="502" w:firstLine="218"/>
+        <w:rPr>
+          <w:sz w:val="24"/>
+          <w:szCs w:val="24"/>
+        </w:rPr>
+      </w:pPr>
+      <w:r>
+        <w:rPr>
+          <w:sz w:val="24"/>
+          <w:szCs w:val="24"/>
+        </w:rPr>
+        <w:t xml:space="preserve">Relay module is generally used as a switch between a microcontroller and the actuator. It is used in the project to control the operation of water </w:t>
+      </w:r>
+      <w:proofErr w:type="spellStart"/>
+      <w:proofErr w:type="gramStart"/>
+      <w:r>
+        <w:rPr>
+          <w:sz w:val="24"/>
+          <w:szCs w:val="24"/>
+        </w:rPr>
+        <w:t>pump.It</w:t>
+      </w:r>
+      <w:proofErr w:type="spellEnd"/>
+      <w:proofErr w:type="gramEnd"/>
+      <w:r>
+        <w:rPr>
+          <w:sz w:val="24"/>
+          <w:szCs w:val="24"/>
+        </w:rPr>
+        <w:t xml:space="preserve"> is connected to the circuit ground and the normally open end of the </w:t>
+      </w:r>
+      <w:proofErr w:type="spellStart"/>
+      <w:r>
+        <w:rPr>
+          <w:sz w:val="24"/>
+          <w:szCs w:val="24"/>
+        </w:rPr>
+        <w:t>pump.The</w:t>
+      </w:r>
+      <w:proofErr w:type="spellEnd"/>
+      <w:r>
+        <w:rPr>
+          <w:sz w:val="24"/>
+          <w:szCs w:val="24"/>
+        </w:rPr>
+        <w:t xml:space="preserve"> single-channel relay module has much more functionality compared to a plain relay. It includes components </w:t>
+      </w:r>
+      <w:proofErr w:type="gramStart"/>
+      <w:r>
+        <w:rPr>
+          <w:sz w:val="24"/>
+          <w:szCs w:val="24"/>
+        </w:rPr>
+        <w:t>that  simplifies</w:t>
+      </w:r>
+      <w:proofErr w:type="gramEnd"/>
+      <w:r>
+        <w:rPr>
+          <w:sz w:val="24"/>
+          <w:szCs w:val="24"/>
+        </w:rPr>
+        <w:t xml:space="preserve"> operations between the actuator and the microcontroller which can also be verified by the sequence of indications .</w:t>
       </w:r>
     </w:p>
     <w:p>
       <w:pPr>
         <w:pStyle w:val="icsmbodytext"/>
         <w:spacing w:after="240"/>
-        <w:ind w:left="720"/>
+        <w:ind w:left="502" w:firstLine="218"/>
         <w:jc w:val="center"/>
         <w:rPr>
           <w:sz w:val="24"/>
@@ -3959,7 +4479,7 @@
           </mc:Choice>
           <mc:Fallback>
             <w:pict>
-              <v:line w14:anchorId="07AB5A77" id="Straight Connector 28" o:spid="_x0000_s1026" style="position:absolute;flip:y;z-index:251667456;visibility:visible;mso-wrap-style:square;mso-width-percent:0;mso-height-percent:0;mso-wrap-distance-left:9pt;mso-wrap-distance-top:0;mso-wrap-distance-right:9pt;mso-wrap-distance-bottom:0;mso-position-horizontal:right;mso-position-horizontal-relative:margin;mso-position-vertical:absolute;mso-position-vertical-relative:text;mso-width-percent:0;mso-height-percent:0;mso-width-relative:margin;mso-height-relative:margin" from="178.05pt,23.1pt" to="407.3pt,23.1pt" o:gfxdata="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" strokecolor="black [3040]">
+              <v:line w14:anchorId="7F009320" id="Straight Connector 28" o:spid="_x0000_s1026" style="position:absolute;flip:y;z-index:251667456;visibility:visible;mso-wrap-style:square;mso-width-percent:0;mso-height-percent:0;mso-wrap-distance-left:9pt;mso-wrap-distance-top:0;mso-wrap-distance-right:9pt;mso-wrap-distance-bottom:0;mso-position-horizontal:right;mso-position-horizontal-relative:margin;mso-position-vertical:absolute;mso-position-vertical-relative:text;mso-width-percent:0;mso-height-percent:0;mso-width-relative:margin;mso-height-relative:margin" from="178.05pt,23.1pt" to="407.3pt,23.1pt" o:gfxdata="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" strokecolor="black [3040]">
                 <w10:wrap anchorx="margin"/>
               </v:line>
             </w:pict>
@@ -4041,7 +4561,7 @@
           </mc:Choice>
           <mc:Fallback>
             <w:pict>
-              <v:line w14:anchorId="07641771" id="Straight Connector 22" o:spid="_x0000_s1026" style="position:absolute;z-index:251663360;visibility:visible;mso-wrap-style:square;mso-width-percent:0;mso-height-percent:0;mso-wrap-distance-left:9pt;mso-wrap-distance-top:0;mso-wrap-distance-right:9pt;mso-wrap-distance-bottom:0;mso-position-horizontal:absolute;mso-position-horizontal-relative:margin;mso-position-vertical:absolute;mso-position-vertical-relative:text;mso-width-percent:0;mso-height-percent:0;mso-width-relative:margin;mso-height-relative:margin" from="275.4pt,18.7pt" to="504.6pt,18.7pt" o:gfxdata="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" strokecolor="black [3040]">
+              <v:line w14:anchorId="62AE16E0" id="Straight Connector 22" o:spid="_x0000_s1026" style="position:absolute;z-index:251663360;visibility:visible;mso-wrap-style:square;mso-width-percent:0;mso-height-percent:0;mso-wrap-distance-left:9pt;mso-wrap-distance-top:0;mso-wrap-distance-right:9pt;mso-wrap-distance-bottom:0;mso-position-horizontal:absolute;mso-position-horizontal-relative:margin;mso-position-vertical:absolute;mso-position-vertical-relative:text;mso-width-percent:0;mso-height-percent:0;mso-width-relative:margin;mso-height-relative:margin" from="275.4pt,18.7pt" to="504.6pt,18.7pt" o:gfxdata="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" strokecolor="black [3040]">
                 <w10:wrap anchorx="margin"/>
               </v:line>
             </w:pict>
@@ -4112,7 +4632,7 @@
           </mc:Choice>
           <mc:Fallback>
             <w:pict>
-              <v:line w14:anchorId="229D3926" id="Straight Connector 18" o:spid="_x0000_s1026" style="position:absolute;z-index:251659264;visibility:visible;mso-wrap-style:square;mso-width-percent:0;mso-height-percent:0;mso-wrap-distance-left:9pt;mso-wrap-distance-top:0;mso-wrap-distance-right:9pt;mso-wrap-distance-bottom:0;mso-position-horizontal:right;mso-position-horizontal-relative:text;mso-position-vertical:absolute;mso-position-vertical-relative:text;mso-width-percent:0;mso-height-percent:0;mso-width-relative:margin;mso-height-relative:margin" from="178pt,.75pt" to="407.2pt,.75pt" o:gfxdata="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" strokecolor="black [3040]"/>
+              <v:line w14:anchorId="23DFC27A" id="Straight Connector 18" o:spid="_x0000_s1026" style="position:absolute;z-index:251659264;visibility:visible;mso-wrap-style:square;mso-width-percent:0;mso-height-percent:0;mso-wrap-distance-left:9pt;mso-wrap-distance-top:0;mso-wrap-distance-right:9pt;mso-wrap-distance-bottom:0;mso-position-horizontal:right;mso-position-horizontal-relative:text;mso-position-vertical:absolute;mso-position-vertical-relative:text;mso-width-percent:0;mso-height-percent:0;mso-width-relative:margin;mso-height-relative:margin" from="178pt,.75pt" to="407.2pt,.75pt" o:gfxdata="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" strokecolor="black [3040]"/>
             </w:pict>
           </mc:Fallback>
         </mc:AlternateContent>
@@ -4785,7 +5305,7 @@
           </mc:Choice>
           <mc:Fallback>
             <w:pict>
-              <v:line w14:anchorId="038F4D4D" id="Straight Connector 29" o:spid="_x0000_s1026" style="position:absolute;flip:y;z-index:251669504;visibility:visible;mso-wrap-style:square;mso-width-percent:0;mso-height-percent:0;mso-wrap-distance-left:9pt;mso-wrap-distance-top:0;mso-wrap-distance-right:9pt;mso-wrap-distance-bottom:0;mso-position-horizontal:right;mso-position-horizontal-relative:margin;mso-position-vertical:absolute;mso-position-vertical-relative:text;mso-width-percent:0;mso-height-percent:0;mso-width-relative:margin;mso-height-relative:margin" from="178.05pt,2.25pt" to="407.3pt,2.25pt" o:gfxdata="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" strokecolor="black [3040]">
+              <v:line w14:anchorId="6FEE5C7F" id="Straight Connector 29" o:spid="_x0000_s1026" style="position:absolute;flip:y;z-index:251669504;visibility:visible;mso-wrap-style:square;mso-width-percent:0;mso-height-percent:0;mso-wrap-distance-left:9pt;mso-wrap-distance-top:0;mso-wrap-distance-right:9pt;mso-wrap-distance-bottom:0;mso-position-horizontal:right;mso-position-horizontal-relative:margin;mso-position-vertical:absolute;mso-position-vertical-relative:text;mso-width-percent:0;mso-height-percent:0;mso-width-relative:margin;mso-height-relative:margin" from="178.05pt,2.25pt" to="407.3pt,2.25pt" o:gfxdata="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" strokecolor="black [3040]">
                 <w10:wrap anchorx="margin"/>
               </v:line>
             </w:pict>
@@ -4920,7 +5440,7 @@
           </mc:Choice>
           <mc:Fallback>
             <w:pict>
-              <v:line w14:anchorId="0CD247F9" id="Straight Connector 21" o:spid="_x0000_s1026" style="position:absolute;z-index:251661312;visibility:visible;mso-wrap-style:square;mso-width-percent:0;mso-height-percent:0;mso-wrap-distance-left:9pt;mso-wrap-distance-top:0;mso-wrap-distance-right:9pt;mso-wrap-distance-bottom:0;mso-position-horizontal:absolute;mso-position-horizontal-relative:margin;mso-position-vertical:absolute;mso-position-vertical-relative:text;mso-width-percent:0;mso-height-percent:0;mso-width-relative:margin;mso-height-relative:margin" from="275.65pt,.8pt" to="504.85pt,.8pt" o:gfxdata="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" strokecolor="black [3040]">
+              <v:line w14:anchorId="12D912FD" id="Straight Connector 21" o:spid="_x0000_s1026" style="position:absolute;z-index:251661312;visibility:visible;mso-wrap-style:square;mso-width-percent:0;mso-height-percent:0;mso-wrap-distance-left:9pt;mso-wrap-distance-top:0;mso-wrap-distance-right:9pt;mso-wrap-distance-bottom:0;mso-position-horizontal:absolute;mso-position-horizontal-relative:margin;mso-position-vertical:absolute;mso-position-vertical-relative:text;mso-width-percent:0;mso-height-percent:0;mso-width-relative:margin;mso-height-relative:margin" from="275.65pt,.8pt" to="504.85pt,.8pt" o:gfxdata="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" strokecolor="black [3040]">
                 <w10:wrap anchorx="margin"/>
               </v:line>
             </w:pict>
@@ -4985,7 +5505,7 @@
           </mc:Choice>
           <mc:Fallback>
             <w:pict>
-              <v:line w14:anchorId="13A968FB" id="Straight Connector 23" o:spid="_x0000_s1026" style="position:absolute;z-index:251664384;visibility:visible;mso-wrap-style:square;mso-wrap-distance-left:9pt;mso-wrap-distance-top:0;mso-wrap-distance-right:9pt;mso-wrap-distance-bottom:0;mso-position-horizontal:right;mso-position-horizontal-relative:margin;mso-position-vertical:absolute;mso-position-vertical-relative:text" from="177.9pt,7.45pt" to="407pt,7.45pt" o:gfxdata="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" strokecolor="black [3040]">
+              <v:line w14:anchorId="27C32E80" id="Straight Connector 23" o:spid="_x0000_s1026" style="position:absolute;z-index:251664384;visibility:visible;mso-wrap-style:square;mso-wrap-distance-left:9pt;mso-wrap-distance-top:0;mso-wrap-distance-right:9pt;mso-wrap-distance-bottom:0;mso-position-horizontal:right;mso-position-horizontal-relative:margin;mso-position-vertical:absolute;mso-position-vertical-relative:text" from="177.9pt,7.45pt" to="407pt,7.45pt" o:gfxdata="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" strokecolor="black [3040]">
                 <w10:wrap anchorx="margin"/>
               </v:line>
             </w:pict>
@@ -5064,7 +5584,7 @@
           </mc:Choice>
           <mc:Fallback>
             <w:pict>
-              <v:line w14:anchorId="762A465E" id="Straight Connector 24" o:spid="_x0000_s1026" style="position:absolute;flip:y;z-index:251665408;visibility:visible;mso-wrap-style:square;mso-width-percent:0;mso-wrap-distance-left:9pt;mso-wrap-distance-top:0;mso-wrap-distance-right:9pt;mso-wrap-distance-bottom:0;mso-position-horizontal:right;mso-position-horizontal-relative:text;mso-position-vertical:absolute;mso-position-vertical-relative:text;mso-width-percent:0;mso-width-relative:margin" from="177.6pt,17pt" to="406.4pt,17pt" o:gfxdata="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" strokecolor="black [3040]"/>
+              <v:line w14:anchorId="26F94FD4" id="Straight Connector 24" o:spid="_x0000_s1026" style="position:absolute;flip:y;z-index:251665408;visibility:visible;mso-wrap-style:square;mso-width-percent:0;mso-wrap-distance-left:9pt;mso-wrap-distance-top:0;mso-wrap-distance-right:9pt;mso-wrap-distance-bottom:0;mso-position-horizontal:right;mso-position-horizontal-relative:text;mso-position-vertical:absolute;mso-position-vertical-relative:text;mso-width-percent:0;mso-width-relative:margin" from="177.6pt,17pt" to="406.4pt,17pt" o:gfxdata="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" strokecolor="black [3040]"/>
             </w:pict>
           </mc:Fallback>
         </mc:AlternateContent>
@@ -5925,7 +6445,7 @@
           </mc:Choice>
           <mc:Fallback>
             <w:pict>
-              <v:line w14:anchorId="1DBFB472" id="Straight Connector 26" o:spid="_x0000_s1026" style="position:absolute;z-index:251666432;visibility:visible;mso-wrap-style:square;mso-width-percent:0;mso-height-percent:0;mso-wrap-distance-left:9pt;mso-wrap-distance-top:0;mso-wrap-distance-right:9pt;mso-wrap-distance-bottom:0;mso-position-horizontal:absolute;mso-position-horizontal-relative:text;mso-position-vertical:absolute;mso-position-vertical-relative:text;mso-width-percent:0;mso-height-percent:0;mso-width-relative:margin;mso-height-relative:margin" from="7.95pt,10.85pt" to="238.75pt,12.05pt" o:gfxdata="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" strokecolor="black [3040]"/>
+              <v:line w14:anchorId="09A04A40" id="Straight Connector 26" o:spid="_x0000_s1026" style="position:absolute;z-index:251666432;visibility:visible;mso-wrap-style:square;mso-width-percent:0;mso-height-percent:0;mso-wrap-distance-left:9pt;mso-wrap-distance-top:0;mso-wrap-distance-right:9pt;mso-wrap-distance-bottom:0;mso-position-horizontal:absolute;mso-position-horizontal-relative:text;mso-position-vertical:absolute;mso-position-vertical-relative:text;mso-width-percent:0;mso-height-percent:0;mso-width-relative:margin;mso-height-relative:margin" from="7.95pt,10.85pt" to="238.75pt,12.05pt" o:gfxdata="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" strokecolor="black [3040]"/>
             </w:pict>
           </mc:Fallback>
         </mc:AlternateContent>
@@ -5981,7 +6501,6 @@
           <w:sz w:val="24"/>
           <w:szCs w:val="24"/>
         </w:rPr>
-        <w:lastRenderedPageBreak/>
         <w:t>FLOWCHART</w:t>
       </w:r>
     </w:p>
@@ -6002,6 +6521,7 @@
           <w:sz w:val="24"/>
           <w:szCs w:val="24"/>
         </w:rPr>
+        <w:lastRenderedPageBreak/>
         <w:drawing>
           <wp:inline distT="0" distB="0" distL="0" distR="0" wp14:anchorId="7249D8B4" wp14:editId="2C7452B6">
             <wp:extent cx="3047933" cy="4533900"/>
@@ -6209,7 +6729,14 @@
           <w:sz w:val="24"/>
           <w:szCs w:val="24"/>
         </w:rPr>
-        <w:t>On the off chance that moisture level is high, it will stop the motor and water supply will likewise stop.</w:t>
+        <w:t xml:space="preserve">On the off chance that moisture level is high, </w:t>
+      </w:r>
+      <w:r>
+        <w:rPr>
+          <w:sz w:val="24"/>
+          <w:szCs w:val="24"/>
+        </w:rPr>
+        <w:t>motor is turned off and hence the flow of water will halt.</w:t>
       </w:r>
     </w:p>
     <w:p>
@@ -6243,14 +6770,7 @@
           <w:sz w:val="24"/>
           <w:szCs w:val="24"/>
         </w:rPr>
-        <w:t xml:space="preserve"> from the sensor are send to our web </w:t>
-      </w:r>
-      <w:r>
-        <w:rPr>
-          <w:sz w:val="24"/>
-          <w:szCs w:val="24"/>
-        </w:rPr>
-        <w:t>application via ESP8266 and is stored in online database (firebase).</w:t>
+        <w:t xml:space="preserve"> from the sensor are send to our web application via ESP8266 and is stored in online database (firebase).</w:t>
       </w:r>
     </w:p>
     <w:p>
@@ -6270,21 +6790,21 @@
           <w:sz w:val="24"/>
           <w:szCs w:val="24"/>
         </w:rPr>
-        <w:t xml:space="preserve">High Charts will create the graph for the data received by </w:t>
-      </w:r>
-      <w:r>
-        <w:rPr>
-          <w:sz w:val="24"/>
-          <w:szCs w:val="24"/>
-        </w:rPr>
-        <w:t>Wi-Fi</w:t>
-      </w:r>
-      <w:r>
-        <w:rPr>
-          <w:sz w:val="24"/>
-          <w:szCs w:val="24"/>
-        </w:rPr>
-        <w:t xml:space="preserve"> Module.</w:t>
+        <w:t xml:space="preserve">High Charts will </w:t>
+      </w:r>
+      <w:r>
+        <w:rPr>
+          <w:sz w:val="24"/>
+          <w:szCs w:val="24"/>
+        </w:rPr>
+        <w:t xml:space="preserve">generate the graphical representation of information provided by the Wi-Fi </w:t>
+      </w:r>
+      <w:r>
+        <w:rPr>
+          <w:sz w:val="24"/>
+          <w:szCs w:val="24"/>
+        </w:rPr>
+        <w:t>Module.</w:t>
       </w:r>
     </w:p>
     <w:p>
@@ -6328,24 +6848,18 @@
     <w:p>
       <w:pPr>
         <w:pStyle w:val="icsmbodytext"/>
-        <w:rPr>
-          <w:sz w:val="24"/>
-          <w:szCs w:val="24"/>
-        </w:rPr>
-      </w:pPr>
-      <w:r>
-        <w:rPr>
-          <w:sz w:val="24"/>
-          <w:szCs w:val="24"/>
-        </w:rPr>
-        <w:t xml:space="preserve">The Output of the proposed system is fast, accurate and secure. Hence, the experimental results show that the proposed system is easy to access and </w:t>
-      </w:r>
-      <w:r>
-        <w:rPr>
-          <w:sz w:val="24"/>
-          <w:szCs w:val="24"/>
-        </w:rPr>
-        <w:t>monitor the plants under various different conditions.</w:t>
+        <w:ind w:left="502" w:firstLine="218"/>
+        <w:rPr>
+          <w:sz w:val="24"/>
+          <w:szCs w:val="24"/>
+        </w:rPr>
+      </w:pPr>
+      <w:r>
+        <w:rPr>
+          <w:sz w:val="24"/>
+          <w:szCs w:val="24"/>
+        </w:rPr>
+        <w:t>Above proposed system results in output which is fast, accurate and secure. Hence, the experimental results accurately monitor the plants under various different conditions. The above system is easily accessible.</w:t>
       </w:r>
     </w:p>
     <w:p>
@@ -6504,21 +7018,7 @@
           <w:sz w:val="24"/>
           <w:szCs w:val="24"/>
         </w:rPr>
-        <w:t xml:space="preserve">The hardware setup of the system includes NodeMCU as the central </w:t>
-      </w:r>
-      <w:r>
-        <w:rPr>
-          <w:sz w:val="24"/>
-          <w:szCs w:val="24"/>
-        </w:rPr>
-        <w:t>node which</w:t>
-      </w:r>
-      <w:r>
-        <w:rPr>
-          <w:sz w:val="24"/>
-          <w:szCs w:val="24"/>
-        </w:rPr>
-        <w:t xml:space="preserve"> is powered by 9V battery source. The sensors including the temperature sensor and the soil moisture sensor are connected to NodeMCU. The relay module act as a switch to turn on and off the solenoid valve. Once the setup is completed, the Arduino code is linked with the IoT application that is designed using AJAX. The application sends the </w:t>
+        <w:t xml:space="preserve">The hardware setup of the system includes NodeMCU as the central node which is powered by 9V battery source. The sensors including the temperature sensor and the soil moisture sensor are connected to NodeMCU. The relay module act as a switch to turn on and off the solenoid valve. Once the setup is completed, the Arduino code is linked with the IoT application that is designed using AJAX. The application sends the </w:t>
       </w:r>
       <w:proofErr w:type="spellStart"/>
       <w:r>
@@ -6534,21 +7034,7 @@
           <w:sz w:val="24"/>
           <w:szCs w:val="24"/>
         </w:rPr>
-        <w:t xml:space="preserve"> when it is connected alongside the IP address of the hosted server. </w:t>
-      </w:r>
-      <w:r>
-        <w:rPr>
-          <w:sz w:val="24"/>
-          <w:szCs w:val="24"/>
-        </w:rPr>
-        <w:t xml:space="preserve"> Once the reading exceeds the threshold the valve is automatically turned on</w:t>
-      </w:r>
-      <w:r>
-        <w:rPr>
-          <w:sz w:val="24"/>
-          <w:szCs w:val="24"/>
-        </w:rPr>
-        <w:t>, allowing the water to flow to the soil. As the threshold is detected again, the valve turns off.</w:t>
+        <w:t xml:space="preserve"> when it is connected alongside the IP address of the hosted server.  Once the reading exceeds the threshold the valve is automatically turned on, allowing the water to flow to the soil. As the threshold is detected again, the valve turns off.</w:t>
       </w:r>
     </w:p>
     <w:p>
@@ -6565,7 +7051,7 @@
           <w:sz w:val="24"/>
           <w:szCs w:val="24"/>
         </w:rPr>
-        <w:t>It can be seen that the entire setup is simple, compact and very user friendly</w:t>
+        <w:t>It can be seen that the entire setup is simple, compact and very user friendly.</w:t>
       </w:r>
     </w:p>
     <w:p>
@@ -6706,35 +7192,7 @@
           <w:sz w:val="24"/>
           <w:szCs w:val="24"/>
         </w:rPr>
-        <w:t>The web application displays the parameters like soil moisture, temperature and humidity. This helps in monitoring the current condition of the plant. When the moisture level falls below 600 or 40% or when the temperature rises beyond normal room temperature, say 30 degrees the water valve is turned on automatically</w:t>
-      </w:r>
-      <w:r>
-        <w:rPr>
-          <w:sz w:val="24"/>
-          <w:szCs w:val="24"/>
-        </w:rPr>
-        <w:t xml:space="preserve">.  Once the levels are back to normal the water value automatically turns </w:t>
-      </w:r>
-      <w:r>
-        <w:rPr>
-          <w:sz w:val="24"/>
-          <w:szCs w:val="24"/>
-        </w:rPr>
-        <w:t>off cutting</w:t>
-      </w:r>
-      <w:r>
-        <w:rPr>
-          <w:sz w:val="24"/>
-          <w:szCs w:val="24"/>
-        </w:rPr>
-        <w:t xml:space="preserve"> the supply of water from the source.</w:t>
-      </w:r>
-      <w:r>
-        <w:rPr>
-          <w:sz w:val="24"/>
-          <w:szCs w:val="24"/>
-        </w:rPr>
-        <w:t xml:space="preserve"> The web application collect the last 40 data points and store them on the </w:t>
+        <w:t xml:space="preserve">The web application displays the parameters like soil moisture, temperature and humidity. This helps in monitoring the current condition of the plant. When the moisture level falls below 600 or 40% or when the temperature rises beyond normal room temperature, say 30 degrees the water valve is turned on automatically.  Once the levels are back to normal the water value automatically turns off cutting the supply of water from the source. The web application collect the last 40 data points and store them on the </w:t>
       </w:r>
       <w:proofErr w:type="gramStart"/>
       <w:r>
@@ -6750,35 +7208,7 @@
           <w:sz w:val="24"/>
           <w:szCs w:val="24"/>
         </w:rPr>
-        <w:t xml:space="preserve"> these points are then displayed in form of chart so that they can easily be analysed and this time series data can be easily manipulated and studied.</w:t>
-      </w:r>
-      <w:r>
-        <w:rPr>
-          <w:sz w:val="24"/>
-          <w:szCs w:val="24"/>
-        </w:rPr>
-        <w:t xml:space="preserve"> Each point as a time stamp associated with it. This can be seen in ESP Visualisation Station.</w:t>
-      </w:r>
-      <w:r>
-        <w:rPr>
-          <w:sz w:val="24"/>
-          <w:szCs w:val="24"/>
-        </w:rPr>
-        <w:t xml:space="preserve"> t</w:t>
-      </w:r>
-      <w:r>
-        <w:rPr>
-          <w:sz w:val="24"/>
-          <w:szCs w:val="24"/>
-        </w:rPr>
-        <w:t>he Application is developed on AJAX which has advantage that its asynchronous, hence the user</w:t>
-      </w:r>
-      <w:r>
-        <w:rPr>
-          <w:sz w:val="24"/>
-          <w:szCs w:val="24"/>
-        </w:rPr>
-        <w:t xml:space="preserve"> doesn’t have to refresh the application to </w:t>
+        <w:t xml:space="preserve"> these points are then displayed in form of chart so that they can easily be analysed and this time series data can be easily manipulated and studied. Each point as a time stamp associated with it. This can be seen in ESP Visualisation Station. the Application is developed on AJAX which has advantage that its asynchronous, hence the user doesn’t have to refresh the application to </w:t>
       </w:r>
       <w:r>
         <w:rPr>
@@ -6984,7 +7414,49 @@
           <w:sz w:val="24"/>
           <w:szCs w:val="24"/>
         </w:rPr>
-        <w:t xml:space="preserve">The project is very reliable in the limited scale yet will require some improvement for the huge scope level. For future outlook, we could add specific functionality for making the framework more intelligent. </w:t>
+        <w:t xml:space="preserve">The project is very reliable in the limited scale yet will require some improvement for the huge scope level. </w:t>
+      </w:r>
+      <w:r>
+        <w:rPr>
+          <w:sz w:val="24"/>
+          <w:szCs w:val="24"/>
+        </w:rPr>
+        <w:t>For more improvements</w:t>
+      </w:r>
+      <w:r>
+        <w:rPr>
+          <w:sz w:val="24"/>
+          <w:szCs w:val="24"/>
+        </w:rPr>
+        <w:t xml:space="preserve"> and making a good market competing model,</w:t>
+      </w:r>
+      <w:r>
+        <w:rPr>
+          <w:sz w:val="24"/>
+          <w:szCs w:val="24"/>
+        </w:rPr>
+        <w:t xml:space="preserve"> </w:t>
+      </w:r>
+      <w:r>
+        <w:rPr>
+          <w:sz w:val="24"/>
+          <w:szCs w:val="24"/>
+        </w:rPr>
+        <w:t xml:space="preserve">we could add specific </w:t>
+      </w:r>
+      <w:r>
+        <w:rPr>
+          <w:sz w:val="24"/>
+          <w:szCs w:val="24"/>
+        </w:rPr>
+        <w:t>feature</w:t>
+      </w:r>
+      <w:r>
+        <w:rPr>
+          <w:sz w:val="24"/>
+          <w:szCs w:val="24"/>
+        </w:rPr>
+        <w:t xml:space="preserve"> for making the framework more intelligent. </w:t>
       </w:r>
     </w:p>
     <w:p>
@@ -7004,14 +7476,44 @@
           <w:sz w:val="24"/>
           <w:szCs w:val="24"/>
         </w:rPr>
-        <w:t>T</w:t>
-      </w:r>
-      <w:r>
-        <w:rPr>
-          <w:sz w:val="24"/>
-          <w:szCs w:val="24"/>
-        </w:rPr>
-        <w:t xml:space="preserve">he performance of the system can be further improved in terms of the operating speed, memory capacity, and instruction cycle period of the microcontroller by using other high-end </w:t>
+        <w:t xml:space="preserve">We can use better processor which would increase the </w:t>
+      </w:r>
+      <w:proofErr w:type="spellStart"/>
+      <w:r>
+        <w:rPr>
+          <w:sz w:val="24"/>
+          <w:szCs w:val="24"/>
+        </w:rPr>
+        <w:t>performace</w:t>
+      </w:r>
+      <w:proofErr w:type="spellEnd"/>
+      <w:r>
+        <w:rPr>
+          <w:sz w:val="24"/>
+          <w:szCs w:val="24"/>
+        </w:rPr>
+        <w:t xml:space="preserve"> of the system</w:t>
+      </w:r>
+      <w:r>
+        <w:rPr>
+          <w:sz w:val="24"/>
+          <w:szCs w:val="24"/>
+        </w:rPr>
+        <w:t>.</w:t>
+      </w:r>
+      <w:r>
+        <w:rPr>
+          <w:sz w:val="24"/>
+          <w:szCs w:val="24"/>
+        </w:rPr>
+        <w:t xml:space="preserve"> With the increase of Instruction clock cycles, data </w:t>
+      </w:r>
+      <w:r>
+        <w:rPr>
+          <w:sz w:val="24"/>
+          <w:szCs w:val="24"/>
+        </w:rPr>
+        <w:t xml:space="preserve">broadcasting would be much </w:t>
       </w:r>
       <w:proofErr w:type="gramStart"/>
       <w:r>
@@ -7019,14 +7521,7 @@
           <w:sz w:val="24"/>
           <w:szCs w:val="24"/>
         </w:rPr>
-        <w:t>controllers.</w:t>
-      </w:r>
-      <w:r>
-        <w:rPr>
-          <w:sz w:val="24"/>
-          <w:szCs w:val="24"/>
-        </w:rPr>
-        <w:t>.</w:t>
+        <w:t>faster .</w:t>
       </w:r>
       <w:proofErr w:type="gramEnd"/>
       <w:r>
@@ -7054,7 +7549,14 @@
           <w:sz w:val="24"/>
           <w:szCs w:val="24"/>
         </w:rPr>
-        <w:t xml:space="preserve">The quantity of channels can be expanded to meddle a more noteworthy number of sensors which is conceivable by utilizing advanced variants of controllers </w:t>
+        <w:t xml:space="preserve">Number of channels </w:t>
+      </w:r>
+      <w:r>
+        <w:rPr>
+          <w:sz w:val="24"/>
+          <w:szCs w:val="24"/>
+        </w:rPr>
+        <w:t>can be increased. With the increased number of channels many sensors can be integrated, hence we can collect more and more information about the plant health.</w:t>
       </w:r>
     </w:p>
     <w:p>
@@ -7106,14 +7608,7 @@
           <w:sz w:val="24"/>
           <w:szCs w:val="24"/>
         </w:rPr>
-        <w:t xml:space="preserve">account </w:t>
-      </w:r>
-      <w:r>
-        <w:rPr>
-          <w:sz w:val="24"/>
-          <w:szCs w:val="24"/>
-        </w:rPr>
-        <w:t>.</w:t>
+        <w:t>account .</w:t>
       </w:r>
       <w:proofErr w:type="gramEnd"/>
     </w:p>
@@ -7182,37 +7677,42 @@
           <w:sz w:val="24"/>
           <w:szCs w:val="24"/>
         </w:rPr>
-        <w:t xml:space="preserve">Functionality like scheduled manual override can be added camera monitoring, live streaming of the plant, we could use </w:t>
-      </w:r>
-      <w:proofErr w:type="spellStart"/>
-      <w:r>
-        <w:rPr>
-          <w:sz w:val="24"/>
-          <w:szCs w:val="24"/>
-        </w:rPr>
-        <w:t>wowza</w:t>
-      </w:r>
-      <w:proofErr w:type="spellEnd"/>
-      <w:r>
-        <w:rPr>
-          <w:sz w:val="24"/>
-          <w:szCs w:val="24"/>
-        </w:rPr>
-        <w:t xml:space="preserve"> streaming engi</w:t>
-      </w:r>
-      <w:r>
-        <w:rPr>
-          <w:sz w:val="24"/>
-          <w:szCs w:val="24"/>
-        </w:rPr>
-        <w:t xml:space="preserve">ne </w:t>
-      </w:r>
-      <w:r>
-        <w:rPr>
-          <w:sz w:val="24"/>
-          <w:szCs w:val="24"/>
-        </w:rPr>
-        <w:t>which uses RTSP and RTMP.</w:t>
+        <w:t xml:space="preserve">We can install camera to the </w:t>
+      </w:r>
+      <w:r>
+        <w:rPr>
+          <w:sz w:val="24"/>
+          <w:szCs w:val="24"/>
+        </w:rPr>
+        <w:t>model,</w:t>
+      </w:r>
+      <w:r>
+        <w:rPr>
+          <w:sz w:val="24"/>
+          <w:szCs w:val="24"/>
+        </w:rPr>
+        <w:t xml:space="preserve"> through which we can </w:t>
+      </w:r>
+      <w:r>
+        <w:rPr>
+          <w:sz w:val="24"/>
+          <w:szCs w:val="24"/>
+        </w:rPr>
+        <w:t xml:space="preserve">monitor the health, later we can stream it live for which we can use various </w:t>
+      </w:r>
+      <w:r>
+        <w:rPr>
+          <w:sz w:val="24"/>
+          <w:szCs w:val="24"/>
+        </w:rPr>
+        <w:t>software</w:t>
+      </w:r>
+      <w:r>
+        <w:rPr>
+          <w:sz w:val="24"/>
+          <w:szCs w:val="24"/>
+        </w:rPr>
+        <w:t xml:space="preserve"> like Wowza which uses RTMP.</w:t>
       </w:r>
     </w:p>
     <w:p>
@@ -7254,143 +7754,60 @@
       <w:pPr>
         <w:pStyle w:val="icsmbodytext"/>
         <w:spacing w:after="240"/>
-        <w:rPr>
-          <w:sz w:val="24"/>
-          <w:szCs w:val="24"/>
-        </w:rPr>
-      </w:pPr>
-      <w:r>
-        <w:rPr>
-          <w:sz w:val="24"/>
-          <w:szCs w:val="24"/>
-        </w:rPr>
-        <w:t xml:space="preserve">This whole project mainly focuses on two results. The first result is to help farmers to upgrade their agriculture – technical knowledge, act in accordingly with minimum requirements on environmental issues and mostly the basic function being prevented by major disasters and protect plants and nature from being ruptured. And the second result of our project is to use technology to measure the humidity, temperature and moisture of the plant root and make the plant grow in a well suitable environment </w:t>
-      </w:r>
-      <w:r>
-        <w:rPr>
-          <w:sz w:val="24"/>
-          <w:szCs w:val="24"/>
-        </w:rPr>
-        <w:t>without</w:t>
-      </w:r>
-      <w:r>
-        <w:rPr>
-          <w:sz w:val="24"/>
-          <w:szCs w:val="24"/>
-        </w:rPr>
-        <w:t xml:space="preserve"> the use of soil as per the concept of hydroponics. The farmer or user receives the message regarding the status and thus helps in avoiding delay of plant watering and protect the plant to live in a suitable environment.</w:t>
-      </w:r>
-      <w:r>
-        <w:rPr>
-          <w:sz w:val="24"/>
-          <w:szCs w:val="24"/>
-        </w:rPr>
-        <w:t xml:space="preserve"> The efficient automation on monitoring and control of the plants </w:t>
-      </w:r>
-      <w:r>
-        <w:rPr>
-          <w:sz w:val="24"/>
-          <w:szCs w:val="24"/>
-        </w:rPr>
-        <w:t>requires</w:t>
-      </w:r>
-      <w:r>
-        <w:rPr>
-          <w:sz w:val="24"/>
-          <w:szCs w:val="24"/>
-        </w:rPr>
-        <w:t xml:space="preserve"> new </w:t>
-      </w:r>
-      <w:r>
-        <w:rPr>
-          <w:sz w:val="24"/>
-          <w:szCs w:val="24"/>
-        </w:rPr>
-        <w:t>and revolutionary</w:t>
-      </w:r>
-      <w:r>
-        <w:rPr>
-          <w:sz w:val="24"/>
-          <w:szCs w:val="24"/>
-        </w:rPr>
-        <w:t xml:space="preserve"> solutions. Wireless sensor networks can respond to requirement by offering an accurate and easily configurable monitoring </w:t>
-      </w:r>
-      <w:r>
-        <w:rPr>
-          <w:sz w:val="24"/>
-          <w:szCs w:val="24"/>
-        </w:rPr>
-        <w:t>system. In</w:t>
-      </w:r>
-      <w:r>
-        <w:rPr>
-          <w:sz w:val="24"/>
-          <w:szCs w:val="24"/>
-        </w:rPr>
-        <w:t xml:space="preserve"> this work we are using the moisture sensor and light sensor with which, we could efficiently monitor the basic resources of the </w:t>
-      </w:r>
-      <w:r>
-        <w:rPr>
-          <w:sz w:val="24"/>
-          <w:szCs w:val="24"/>
-        </w:rPr>
-        <w:t>plant. This</w:t>
-      </w:r>
-      <w:r>
-        <w:rPr>
-          <w:sz w:val="24"/>
-          <w:szCs w:val="24"/>
-        </w:rPr>
-        <w:t xml:space="preserve"> is prototype of the monitoring and control system for </w:t>
-      </w:r>
-      <w:r>
-        <w:rPr>
-          <w:sz w:val="24"/>
-          <w:szCs w:val="24"/>
-        </w:rPr>
-        <w:t>plants. Unlike</w:t>
-      </w:r>
-      <w:r>
-        <w:rPr>
-          <w:sz w:val="24"/>
-          <w:szCs w:val="24"/>
-        </w:rPr>
-        <w:t xml:space="preserve"> other automated systems which relies on automated </w:t>
-      </w:r>
-      <w:r>
-        <w:rPr>
-          <w:sz w:val="24"/>
-          <w:szCs w:val="24"/>
-        </w:rPr>
-        <w:t>data, our</w:t>
-      </w:r>
-      <w:r>
-        <w:rPr>
-          <w:sz w:val="24"/>
-          <w:szCs w:val="24"/>
-        </w:rPr>
-        <w:t xml:space="preserve"> model is more “Intelligent” to utilize the resources according to the changes in weather conditions. Our model has the capability to integrate with any mobile platform, Since the broker service is running on a </w:t>
-      </w:r>
-      <w:r>
-        <w:rPr>
-          <w:sz w:val="24"/>
-          <w:szCs w:val="24"/>
-        </w:rPr>
-        <w:t>cloud-based</w:t>
-      </w:r>
-      <w:r>
-        <w:rPr>
-          <w:sz w:val="24"/>
-          <w:szCs w:val="24"/>
-        </w:rPr>
-        <w:t xml:space="preserve"> service it is scalable</w:t>
-      </w:r>
-      <w:r>
-        <w:rPr>
-          <w:sz w:val="24"/>
-          <w:szCs w:val="24"/>
-        </w:rPr>
-        <w:t>.</w:t>
+        <w:ind w:firstLine="360"/>
+        <w:rPr>
+          <w:sz w:val="24"/>
+          <w:szCs w:val="24"/>
+        </w:rPr>
+      </w:pPr>
+      <w:r>
+        <w:rPr>
+          <w:sz w:val="24"/>
+          <w:szCs w:val="24"/>
+        </w:rPr>
+        <w:t xml:space="preserve">This whole project mainly focuses on two results. The primary result is to assist farmers to improve their agriculture – technical information, act in consequently with minimum needs on environmental problems and principally the essential function being prevented by natural disasters to protect plants and nature from being ruptured. And the second result of project made by us is to use technology to calculate the humidity, temperature and moisture of the plant root and make the plant grow in a well suitable environment without the use of soil as per the concept of hydroponics. The farmer or user receives the message regarding the status and thus helps in avoiding delay of plant watering and protect the plant to live in a suitable environment. The economical automation on observation and management of the plants needs new and revolutionary solutions. Wireless sensing element networks will answer demand by giving associate correct and simply configurable observation system. During this work we tend to </w:t>
+      </w:r>
+      <w:r>
+        <w:rPr>
+          <w:sz w:val="24"/>
+          <w:szCs w:val="24"/>
+        </w:rPr>
+        <w:t>be using</w:t>
+      </w:r>
+      <w:r>
+        <w:rPr>
+          <w:sz w:val="24"/>
+          <w:szCs w:val="24"/>
+        </w:rPr>
+        <w:t xml:space="preserve"> the moisture sensor and light sensor, we tend </w:t>
+      </w:r>
+      <w:r>
+        <w:rPr>
+          <w:sz w:val="24"/>
+          <w:szCs w:val="24"/>
+        </w:rPr>
+        <w:t>to expeditiously</w:t>
+      </w:r>
+      <w:r>
+        <w:rPr>
+          <w:sz w:val="24"/>
+          <w:szCs w:val="24"/>
+        </w:rPr>
+        <w:t xml:space="preserve"> monitor the fundamental resources of the plant. In contrast to different automatic systems that depends automated data, and in order to utilize the various resources in line of accordance of the changes in climate, our model is a lot more intelligent. Our model could successfully integrate with any mobile platform, </w:t>
+      </w:r>
+      <w:r>
+        <w:rPr>
+          <w:sz w:val="24"/>
+          <w:szCs w:val="24"/>
+        </w:rPr>
+        <w:t>also</w:t>
+      </w:r>
+      <w:r>
+        <w:rPr>
+          <w:sz w:val="24"/>
+          <w:szCs w:val="24"/>
+        </w:rPr>
+        <w:t xml:space="preserve"> this model is much more scalable as it is running on a cloud-based service.</w:t>
       </w:r>
     </w:p>
     <w:p>
@@ -7447,21 +7864,21 @@
           <w:sz w:val="24"/>
           <w:szCs w:val="24"/>
         </w:rPr>
-        <w:t>that greatly assisted the research</w:t>
-      </w:r>
-      <w:r>
-        <w:rPr>
-          <w:sz w:val="24"/>
-          <w:szCs w:val="24"/>
-        </w:rPr>
-        <w:t xml:space="preserve"> and helped us </w:t>
-      </w:r>
-      <w:r>
-        <w:rPr>
-          <w:sz w:val="24"/>
-          <w:szCs w:val="24"/>
-        </w:rPr>
-        <w:t xml:space="preserve">providing alternate </w:t>
+        <w:t xml:space="preserve">that </w:t>
+      </w:r>
+      <w:r>
+        <w:rPr>
+          <w:sz w:val="24"/>
+          <w:szCs w:val="24"/>
+        </w:rPr>
+        <w:t>greatly assisted the research</w:t>
+      </w:r>
+      <w:r>
+        <w:rPr>
+          <w:sz w:val="24"/>
+          <w:szCs w:val="24"/>
+        </w:rPr>
+        <w:t xml:space="preserve"> and helped us providing alternate </w:t>
       </w:r>
       <w:r>
         <w:rPr>
@@ -7488,11 +7905,19 @@
     <w:p>
       <w:pPr>
         <w:pStyle w:val="icsmbodytext"/>
-        <w:numPr>
-          <w:ilvl w:val="0"/>
-          <w:numId w:val="15"/>
-        </w:numPr>
         <w:spacing w:after="240"/>
+        <w:ind w:firstLine="238"/>
+        <w:rPr>
+          <w:sz w:val="24"/>
+          <w:szCs w:val="24"/>
+        </w:rPr>
+      </w:pPr>
+    </w:p>
+    <w:p>
+      <w:pPr>
+        <w:pStyle w:val="icsmbodytext"/>
+        <w:spacing w:after="240"/>
+        <w:ind w:firstLine="238"/>
         <w:rPr>
           <w:b/>
           <w:bCs/>
@@ -7507,6 +7932,16 @@
           <w:sz w:val="24"/>
           <w:szCs w:val="24"/>
         </w:rPr>
+        <w:t>11</w:t>
+      </w:r>
+      <w:r>
+        <w:rPr>
+          <w:b/>
+          <w:bCs/>
+          <w:sz w:val="24"/>
+          <w:szCs w:val="24"/>
+        </w:rPr>
+        <w:tab/>
         <w:t>REFERENCES</w:t>
       </w:r>
     </w:p>
@@ -7514,18 +7949,18 @@
       <w:pPr>
         <w:pStyle w:val="icsmbodytext"/>
         <w:spacing w:after="240"/>
-        <w:ind w:firstLine="360"/>
-        <w:rPr>
-          <w:sz w:val="24"/>
-          <w:szCs w:val="24"/>
-        </w:rPr>
-      </w:pPr>
-      <w:r>
-        <w:rPr>
-          <w:sz w:val="24"/>
-          <w:szCs w:val="24"/>
-        </w:rPr>
-        <w:t xml:space="preserve">[1] Kidd, </w:t>
+        <w:ind w:firstLine="238"/>
+        <w:rPr>
+          <w:sz w:val="24"/>
+          <w:szCs w:val="24"/>
+        </w:rPr>
+      </w:pPr>
+      <w:r>
+        <w:rPr>
+          <w:sz w:val="24"/>
+          <w:szCs w:val="24"/>
+        </w:rPr>
+        <w:t xml:space="preserve">[1] Cory D. Kidd, Robert Orr, Gregory D. Abowd, Christopher G. </w:t>
       </w:r>
       <w:proofErr w:type="spellStart"/>
       <w:r>
@@ -7533,7 +7968,7 @@
           <w:sz w:val="24"/>
           <w:szCs w:val="24"/>
         </w:rPr>
-        <w:t>CoryD</w:t>
+        <w:t>Atkeson</w:t>
       </w:r>
       <w:proofErr w:type="spellEnd"/>
       <w:r>
@@ -7541,46 +7976,105 @@
           <w:sz w:val="24"/>
           <w:szCs w:val="24"/>
         </w:rPr>
-        <w:t xml:space="preserve">. </w:t>
-      </w:r>
-      <w:r>
-        <w:rPr>
-          <w:sz w:val="24"/>
-          <w:szCs w:val="24"/>
-        </w:rPr>
-        <w:t>et, al.</w:t>
-      </w:r>
-      <w:r>
-        <w:rPr>
-          <w:sz w:val="24"/>
-          <w:szCs w:val="24"/>
-        </w:rPr>
-        <w:t xml:space="preserve"> “The Aware Home: A Living Laboratory for Ubiquitous Computing Research”. Springer Berlin Heidelberg (1999).</w:t>
+        <w:t xml:space="preserve">, Irfan A. Essa, Blair </w:t>
+      </w:r>
+      <w:proofErr w:type="spellStart"/>
+      <w:r>
+        <w:rPr>
+          <w:sz w:val="24"/>
+          <w:szCs w:val="24"/>
+        </w:rPr>
+        <w:t>MacIntyre</w:t>
+      </w:r>
+      <w:proofErr w:type="spellEnd"/>
+      <w:r>
+        <w:rPr>
+          <w:sz w:val="24"/>
+          <w:szCs w:val="24"/>
+        </w:rPr>
+        <w:t xml:space="preserve">, Elizabeth </w:t>
+      </w:r>
+      <w:proofErr w:type="spellStart"/>
+      <w:r>
+        <w:rPr>
+          <w:sz w:val="24"/>
+          <w:szCs w:val="24"/>
+        </w:rPr>
+        <w:t>Mynatt</w:t>
+      </w:r>
+      <w:proofErr w:type="spellEnd"/>
+      <w:r>
+        <w:rPr>
+          <w:sz w:val="24"/>
+          <w:szCs w:val="24"/>
+        </w:rPr>
+        <w:t xml:space="preserve">, and Thad E. </w:t>
+      </w:r>
+      <w:proofErr w:type="spellStart"/>
+      <w:r>
+        <w:rPr>
+          <w:sz w:val="24"/>
+          <w:szCs w:val="24"/>
+        </w:rPr>
+        <w:t>Starner</w:t>
+      </w:r>
+      <w:proofErr w:type="spellEnd"/>
+      <w:r>
+        <w:rPr>
+          <w:sz w:val="24"/>
+          <w:szCs w:val="24"/>
+        </w:rPr>
+        <w:t xml:space="preserve"> and Wendy </w:t>
+      </w:r>
+      <w:proofErr w:type="spellStart"/>
+      <w:r>
+        <w:rPr>
+          <w:sz w:val="24"/>
+          <w:szCs w:val="24"/>
+        </w:rPr>
+        <w:t>Newstetter</w:t>
+      </w:r>
+      <w:proofErr w:type="spellEnd"/>
+      <w:r>
+        <w:rPr>
+          <w:sz w:val="24"/>
+          <w:szCs w:val="24"/>
+        </w:rPr>
+        <w:t xml:space="preserve"> </w:t>
+      </w:r>
+      <w:proofErr w:type="gramStart"/>
+      <w:r>
+        <w:rPr>
+          <w:sz w:val="24"/>
+          <w:szCs w:val="24"/>
+        </w:rPr>
+        <w:t>The</w:t>
+      </w:r>
+      <w:proofErr w:type="gramEnd"/>
+      <w:r>
+        <w:rPr>
+          <w:sz w:val="24"/>
+          <w:szCs w:val="24"/>
+        </w:rPr>
+        <w:t xml:space="preserve"> Aware Home: A Living Laboratory for Ubiquitous Computing Research</w:t>
       </w:r>
     </w:p>
     <w:p>
       <w:pPr>
         <w:pStyle w:val="icsmbodytext"/>
         <w:spacing w:after="240"/>
-        <w:ind w:firstLine="360"/>
-        <w:rPr>
-          <w:sz w:val="24"/>
-          <w:szCs w:val="24"/>
-        </w:rPr>
-      </w:pPr>
-      <w:r>
-        <w:rPr>
-          <w:sz w:val="24"/>
-          <w:szCs w:val="24"/>
-        </w:rPr>
-        <w:t xml:space="preserve"> [2] </w:t>
-      </w:r>
-      <w:r>
-        <w:rPr>
-          <w:sz w:val="24"/>
-          <w:szCs w:val="24"/>
-        </w:rPr>
-        <w:t xml:space="preserve">1Prof. </w:t>
+        <w:ind w:firstLine="238"/>
+        <w:rPr>
+          <w:sz w:val="24"/>
+          <w:szCs w:val="24"/>
+        </w:rPr>
+      </w:pPr>
+      <w:r>
+        <w:rPr>
+          <w:sz w:val="24"/>
+          <w:szCs w:val="24"/>
+        </w:rPr>
+        <w:t xml:space="preserve">[2] S180301 IoT Based Plant Monitoring System Prof. </w:t>
       </w:r>
       <w:proofErr w:type="spellStart"/>
       <w:r>
@@ -7612,7 +8106,7 @@
           <w:sz w:val="24"/>
           <w:szCs w:val="24"/>
         </w:rPr>
-        <w:t xml:space="preserve">, 2Prof. Prachi </w:t>
+        <w:t xml:space="preserve">, Prof. Prachi </w:t>
       </w:r>
       <w:proofErr w:type="spellStart"/>
       <w:r>
@@ -7628,273 +8122,7 @@
           <w:sz w:val="24"/>
           <w:szCs w:val="24"/>
         </w:rPr>
-        <w:t xml:space="preserve">, 3Mr.Sudhanshu Bhagat, 4Mr.Sohail Shaikh, 5Mr. Ronak </w:t>
-      </w:r>
-      <w:proofErr w:type="spellStart"/>
-      <w:r>
-        <w:rPr>
-          <w:sz w:val="24"/>
-          <w:szCs w:val="24"/>
-        </w:rPr>
-        <w:t>Sahu</w:t>
-      </w:r>
-      <w:proofErr w:type="spellEnd"/>
-      <w:r>
-        <w:rPr>
-          <w:sz w:val="24"/>
-          <w:szCs w:val="24"/>
-        </w:rPr>
-        <w:t xml:space="preserve">, 6Miss.Swati Chavan, 7Miss. Prajakta </w:t>
-      </w:r>
-      <w:proofErr w:type="spellStart"/>
-      <w:r>
-        <w:rPr>
-          <w:sz w:val="24"/>
-          <w:szCs w:val="24"/>
-        </w:rPr>
-        <w:t>Zodge</w:t>
-      </w:r>
-      <w:proofErr w:type="spellEnd"/>
-      <w:r>
-        <w:rPr>
-          <w:sz w:val="24"/>
-          <w:szCs w:val="24"/>
-        </w:rPr>
-        <w:t xml:space="preserve"> </w:t>
-      </w:r>
-      <w:r>
-        <w:rPr>
-          <w:sz w:val="24"/>
-          <w:szCs w:val="24"/>
-        </w:rPr>
-        <w:t xml:space="preserve">[3] M. Mancuso and F. </w:t>
-      </w:r>
-      <w:proofErr w:type="spellStart"/>
-      <w:r>
-        <w:rPr>
-          <w:sz w:val="24"/>
-          <w:szCs w:val="24"/>
-        </w:rPr>
-        <w:t>Bustaffa</w:t>
-      </w:r>
-      <w:proofErr w:type="spellEnd"/>
-      <w:r>
-        <w:rPr>
-          <w:sz w:val="24"/>
-          <w:szCs w:val="24"/>
-        </w:rPr>
-        <w:t xml:space="preserve">, “TA Wireless Sensors Network for Monitoring Environmental Variables in a Tomato Greenhouse”. </w:t>
-      </w:r>
-      <w:r>
-        <w:rPr>
-          <w:sz w:val="24"/>
-          <w:szCs w:val="24"/>
-        </w:rPr>
-        <w:t>ISSN: 2456-236X</w:t>
-      </w:r>
-    </w:p>
-    <w:p>
-      <w:pPr>
-        <w:pStyle w:val="icsmbodytext"/>
-        <w:spacing w:after="240"/>
-        <w:ind w:firstLine="360"/>
-        <w:rPr>
-          <w:sz w:val="24"/>
-          <w:szCs w:val="24"/>
-        </w:rPr>
-      </w:pPr>
-      <w:r>
-        <w:rPr>
-          <w:sz w:val="24"/>
-          <w:szCs w:val="24"/>
-        </w:rPr>
-        <w:t xml:space="preserve">[4] </w:t>
-      </w:r>
-      <w:r>
-        <w:rPr>
-          <w:sz w:val="24"/>
-          <w:szCs w:val="24"/>
-        </w:rPr>
-        <w:t>Smart Plant Monitoring System Using IoT Technology</w:t>
-      </w:r>
-      <w:r>
-        <w:rPr>
-          <w:sz w:val="24"/>
-          <w:szCs w:val="24"/>
-        </w:rPr>
-        <w:t xml:space="preserve"> </w:t>
-      </w:r>
-      <w:r>
-        <w:rPr>
-          <w:sz w:val="24"/>
-          <w:szCs w:val="24"/>
-        </w:rPr>
-        <w:t xml:space="preserve">Ankur Kohli (University of Petroleum and Energy Studies, India), Rohit Kohli (Parkland Fuel Corporation, Canada), Bhupendra Singh (Schematics Microelectronics, India) and </w:t>
-      </w:r>
-      <w:proofErr w:type="spellStart"/>
-      <w:r>
-        <w:rPr>
-          <w:sz w:val="24"/>
-          <w:szCs w:val="24"/>
-        </w:rPr>
-        <w:t>Jasjit</w:t>
-      </w:r>
-      <w:proofErr w:type="spellEnd"/>
-      <w:r>
-        <w:rPr>
-          <w:sz w:val="24"/>
-          <w:szCs w:val="24"/>
-        </w:rPr>
-        <w:t xml:space="preserve"> Singh (University of Petroleum and Energy Studies, India) </w:t>
-      </w:r>
-      <w:r>
-        <w:rPr>
-          <w:sz w:val="24"/>
-          <w:szCs w:val="24"/>
-        </w:rPr>
-        <w:t xml:space="preserve">[5] </w:t>
-      </w:r>
-      <w:proofErr w:type="spellStart"/>
-      <w:r>
-        <w:rPr>
-          <w:sz w:val="24"/>
-          <w:szCs w:val="24"/>
-        </w:rPr>
-        <w:t>TongKe</w:t>
-      </w:r>
-      <w:proofErr w:type="spellEnd"/>
-      <w:r>
-        <w:rPr>
-          <w:sz w:val="24"/>
-          <w:szCs w:val="24"/>
-        </w:rPr>
-        <w:t xml:space="preserve">, Fan. “Smart Agriculture Based on Cloud Computing and IOT.” Journal of Convergence Information Technology 8.2 (2013). </w:t>
-      </w:r>
-    </w:p>
-    <w:p>
-      <w:pPr>
-        <w:pStyle w:val="icsmbodytext"/>
-        <w:spacing w:after="240"/>
-        <w:ind w:firstLine="360"/>
-        <w:rPr>
-          <w:sz w:val="24"/>
-          <w:szCs w:val="24"/>
-        </w:rPr>
-      </w:pPr>
-      <w:r>
-        <w:rPr>
-          <w:sz w:val="24"/>
-          <w:szCs w:val="24"/>
-        </w:rPr>
-        <w:t xml:space="preserve">[6] </w:t>
-      </w:r>
-      <w:r>
-        <w:rPr>
-          <w:sz w:val="24"/>
-          <w:szCs w:val="24"/>
-        </w:rPr>
-        <w:t xml:space="preserve">SMART PLANT MONITORING SYSTEM, International Journal of Advance Research in Science and Engineering, Vol. No. 7. [2] Prof. Prachi </w:t>
-      </w:r>
-      <w:proofErr w:type="spellStart"/>
-      <w:r>
-        <w:rPr>
-          <w:sz w:val="24"/>
-          <w:szCs w:val="24"/>
-        </w:rPr>
-        <w:t>Kamble</w:t>
-      </w:r>
-      <w:proofErr w:type="spellEnd"/>
-      <w:r>
-        <w:rPr>
-          <w:sz w:val="24"/>
-          <w:szCs w:val="24"/>
-        </w:rPr>
-        <w:t>, IOT Based Plant Monitoring System, ITIIRD, Vol. No. 2. [3] Yogendra Parihar, Internet of Things and Node MCU, JETIR, Vol. No. 6</w:t>
-      </w:r>
-      <w:r>
-        <w:rPr>
-          <w:sz w:val="24"/>
-          <w:szCs w:val="24"/>
-        </w:rPr>
-        <w:t xml:space="preserve">. </w:t>
-      </w:r>
-    </w:p>
-    <w:p>
-      <w:pPr>
-        <w:pStyle w:val="icsmbodytext"/>
-        <w:spacing w:after="240"/>
-        <w:ind w:firstLine="360"/>
-        <w:rPr>
-          <w:sz w:val="24"/>
-          <w:szCs w:val="24"/>
-        </w:rPr>
-      </w:pPr>
-      <w:r>
-        <w:rPr>
-          <w:sz w:val="24"/>
-          <w:szCs w:val="24"/>
-        </w:rPr>
-        <w:t xml:space="preserve">[7] Chen, Joy </w:t>
-      </w:r>
-      <w:proofErr w:type="spellStart"/>
-      <w:r>
-        <w:rPr>
-          <w:sz w:val="24"/>
-          <w:szCs w:val="24"/>
-        </w:rPr>
-        <w:t>Iong</w:t>
-      </w:r>
-      <w:proofErr w:type="spellEnd"/>
-      <w:r>
-        <w:rPr>
-          <w:sz w:val="24"/>
-          <w:szCs w:val="24"/>
-        </w:rPr>
-        <w:t xml:space="preserve"> </w:t>
-      </w:r>
-      <w:proofErr w:type="spellStart"/>
-      <w:r>
-        <w:rPr>
-          <w:sz w:val="24"/>
-          <w:szCs w:val="24"/>
-        </w:rPr>
-        <w:t>Zong</w:t>
-      </w:r>
-      <w:proofErr w:type="spellEnd"/>
-      <w:r>
-        <w:rPr>
-          <w:sz w:val="24"/>
-          <w:szCs w:val="24"/>
-        </w:rPr>
-        <w:t xml:space="preserve">, Yuan-Chen Chen, and Shien-Dou Chung. “Implementation of a Greenhouse Crop Remote </w:t>
-      </w:r>
-    </w:p>
-    <w:p>
-      <w:pPr>
-        <w:pStyle w:val="icsmbodytext"/>
-        <w:spacing w:after="240"/>
-        <w:ind w:firstLine="360"/>
-        <w:rPr>
-          <w:sz w:val="24"/>
-          <w:szCs w:val="24"/>
-        </w:rPr>
-      </w:pPr>
-      <w:r>
-        <w:rPr>
-          <w:sz w:val="24"/>
-          <w:szCs w:val="24"/>
-        </w:rPr>
-        <w:t>[8]</w:t>
-      </w:r>
-      <w:r>
-        <w:t xml:space="preserve"> </w:t>
-      </w:r>
-      <w:r>
-        <w:rPr>
-          <w:sz w:val="24"/>
-          <w:szCs w:val="24"/>
-        </w:rPr>
-        <w:t xml:space="preserve">Abhishek Gupta, Shailesh </w:t>
+        <w:t xml:space="preserve">, </w:t>
       </w:r>
       <w:proofErr w:type="spellStart"/>
       <w:proofErr w:type="gramStart"/>
@@ -7903,76 +8131,96 @@
           <w:sz w:val="24"/>
           <w:szCs w:val="24"/>
         </w:rPr>
-        <w:t>Kumawat</w:t>
+        <w:t>Mr.Sudhanshu</w:t>
       </w:r>
       <w:proofErr w:type="spellEnd"/>
-      <w:r>
-        <w:rPr>
-          <w:sz w:val="24"/>
-          <w:szCs w:val="24"/>
-        </w:rPr>
-        <w:t xml:space="preserve"> ,</w:t>
-      </w:r>
       <w:proofErr w:type="gramEnd"/>
       <w:r>
         <w:rPr>
           <w:sz w:val="24"/>
           <w:szCs w:val="24"/>
         </w:rPr>
-        <w:t xml:space="preserve"> Shubham Garg, "Automated Plant Watering System", Vol-2, Issue-4, 2016 ISSN: 2454-1362.</w:t>
-      </w:r>
-    </w:p>
-    <w:p>
-      <w:pPr>
-        <w:pStyle w:val="icsmbodytext"/>
-        <w:spacing w:after="240"/>
-        <w:ind w:firstLine="360"/>
-        <w:rPr>
-          <w:sz w:val="24"/>
-          <w:szCs w:val="24"/>
-        </w:rPr>
-      </w:pPr>
-      <w:r>
-        <w:rPr>
-          <w:sz w:val="24"/>
-          <w:szCs w:val="24"/>
-        </w:rPr>
-        <w:t xml:space="preserve">[9] </w:t>
-      </w:r>
-      <w:r>
-        <w:rPr>
-          <w:sz w:val="24"/>
-          <w:szCs w:val="24"/>
-        </w:rPr>
-        <w:t>Divya D, Harsha Mohan Hiremath, Jyothi T,BS</w:t>
-      </w:r>
-      <w:r>
-        <w:rPr>
-          <w:sz w:val="24"/>
-          <w:szCs w:val="24"/>
-        </w:rPr>
-        <w:t xml:space="preserve"> </w:t>
-      </w:r>
-      <w:r>
-        <w:rPr>
-          <w:sz w:val="24"/>
-          <w:szCs w:val="24"/>
-        </w:rPr>
-        <w:t>Shubhashree (2020) ‘Design of Hydrophonics System for</w:t>
-      </w:r>
-      <w:r>
-        <w:rPr>
-          <w:sz w:val="24"/>
-          <w:szCs w:val="24"/>
-        </w:rPr>
-        <w:t xml:space="preserve"> </w:t>
-      </w:r>
-      <w:r>
-        <w:rPr>
-          <w:sz w:val="24"/>
-          <w:szCs w:val="24"/>
-        </w:rPr>
-        <w:t>Remote Automation’, International Journal of EngineeringResearch and Technology, Volume: 08, issue: 13</w:t>
+        <w:t xml:space="preserve"> Bhagat, </w:t>
+      </w:r>
+      <w:proofErr w:type="spellStart"/>
+      <w:r>
+        <w:rPr>
+          <w:sz w:val="24"/>
+          <w:szCs w:val="24"/>
+        </w:rPr>
+        <w:t>Mr.Sohail</w:t>
+      </w:r>
+      <w:proofErr w:type="spellEnd"/>
+      <w:r>
+        <w:rPr>
+          <w:sz w:val="24"/>
+          <w:szCs w:val="24"/>
+        </w:rPr>
+        <w:t xml:space="preserve"> Shaikh, Mr. Ronak </w:t>
+      </w:r>
+      <w:proofErr w:type="spellStart"/>
+      <w:r>
+        <w:rPr>
+          <w:sz w:val="24"/>
+          <w:szCs w:val="24"/>
+        </w:rPr>
+        <w:t>Sahu</w:t>
+      </w:r>
+      <w:proofErr w:type="spellEnd"/>
+      <w:r>
+        <w:rPr>
+          <w:sz w:val="24"/>
+          <w:szCs w:val="24"/>
+        </w:rPr>
+        <w:t xml:space="preserve">, </w:t>
+      </w:r>
+      <w:proofErr w:type="spellStart"/>
+      <w:r>
+        <w:rPr>
+          <w:sz w:val="24"/>
+          <w:szCs w:val="24"/>
+        </w:rPr>
+        <w:t>Miss.Swati</w:t>
+      </w:r>
+      <w:proofErr w:type="spellEnd"/>
+      <w:r>
+        <w:rPr>
+          <w:sz w:val="24"/>
+          <w:szCs w:val="24"/>
+        </w:rPr>
+        <w:t xml:space="preserve"> Chavan, Miss. Prajakta </w:t>
+      </w:r>
+      <w:proofErr w:type="spellStart"/>
+      <w:r>
+        <w:rPr>
+          <w:sz w:val="24"/>
+          <w:szCs w:val="24"/>
+        </w:rPr>
+        <w:t>Zodge</w:t>
+      </w:r>
+      <w:proofErr w:type="spellEnd"/>
+      <w:r>
+        <w:rPr>
+          <w:sz w:val="24"/>
+          <w:szCs w:val="24"/>
+        </w:rPr>
+        <w:t xml:space="preserve"> Information </w:t>
+      </w:r>
+      <w:proofErr w:type="spellStart"/>
+      <w:r>
+        <w:rPr>
+          <w:sz w:val="24"/>
+          <w:szCs w:val="24"/>
+        </w:rPr>
+        <w:t>Tenchnology</w:t>
+      </w:r>
+      <w:proofErr w:type="spellEnd"/>
+      <w:r>
+        <w:rPr>
+          <w:sz w:val="24"/>
+          <w:szCs w:val="24"/>
+        </w:rPr>
+        <w:t>, Terna Engineering College, Nerul,(Navi Mumbai), India.</w:t>
       </w:r>
     </w:p>
     <w:p>
@@ -7985,6 +8233,45 @@
           <w:szCs w:val="24"/>
         </w:rPr>
       </w:pPr>
+      <w:r>
+        <w:rPr>
+          <w:sz w:val="24"/>
+          <w:szCs w:val="24"/>
+        </w:rPr>
+        <w:t>[</w:t>
+      </w:r>
+      <w:proofErr w:type="gramStart"/>
+      <w:r>
+        <w:rPr>
+          <w:sz w:val="24"/>
+          <w:szCs w:val="24"/>
+        </w:rPr>
+        <w:t>3]DOI</w:t>
+      </w:r>
+      <w:proofErr w:type="gramEnd"/>
+      <w:r>
+        <w:rPr>
+          <w:sz w:val="24"/>
+          <w:szCs w:val="24"/>
+        </w:rPr>
+        <w:t xml:space="preserve">:10.4018/978-1-5225-9574-8.ch016Corpus ID: 203212538 Smart Plant Monitoring System Using IoT Technology Ankur Kohli, Rohit Kohli, Bhupendra Singh, </w:t>
+      </w:r>
+      <w:proofErr w:type="spellStart"/>
+      <w:r>
+        <w:rPr>
+          <w:sz w:val="24"/>
+          <w:szCs w:val="24"/>
+        </w:rPr>
+        <w:t>Jasjit</w:t>
+      </w:r>
+      <w:proofErr w:type="spellEnd"/>
+      <w:r>
+        <w:rPr>
+          <w:sz w:val="24"/>
+          <w:szCs w:val="24"/>
+        </w:rPr>
+        <w:t xml:space="preserve"> Singh) </w:t>
+      </w:r>
     </w:p>
     <w:p>
       <w:pPr>
@@ -7996,6 +8283,342 @@
           <w:szCs w:val="24"/>
         </w:rPr>
       </w:pPr>
+      <w:r>
+        <w:rPr>
+          <w:sz w:val="24"/>
+          <w:szCs w:val="24"/>
+        </w:rPr>
+        <w:t>[</w:t>
+      </w:r>
+      <w:proofErr w:type="gramStart"/>
+      <w:r>
+        <w:rPr>
+          <w:sz w:val="24"/>
+          <w:szCs w:val="24"/>
+        </w:rPr>
+        <w:t>4]DOI</w:t>
+      </w:r>
+      <w:proofErr w:type="gramEnd"/>
+      <w:r>
+        <w:rPr>
+          <w:sz w:val="24"/>
+          <w:szCs w:val="24"/>
+        </w:rPr>
+        <w:t>:10.4156/JCIT.VOL8.ISSUE2.26Corpus ID: 18015501 Smart Agriculture Based on Cloud Computing and IOT Fan Tong-</w:t>
+      </w:r>
+      <w:proofErr w:type="spellStart"/>
+      <w:r>
+        <w:rPr>
+          <w:sz w:val="24"/>
+          <w:szCs w:val="24"/>
+        </w:rPr>
+        <w:t>ke</w:t>
+      </w:r>
+      <w:proofErr w:type="spellEnd"/>
+      <w:r>
+        <w:rPr>
+          <w:sz w:val="24"/>
+          <w:szCs w:val="24"/>
+        </w:rPr>
+        <w:t xml:space="preserve"> Published 31 January 2013 Computer Science Journal of Convergence Information Technology</w:t>
+      </w:r>
+    </w:p>
+    <w:p>
+      <w:pPr>
+        <w:pStyle w:val="icsmbodytext"/>
+        <w:spacing w:after="240"/>
+        <w:ind w:firstLine="238"/>
+        <w:rPr>
+          <w:sz w:val="24"/>
+          <w:szCs w:val="24"/>
+        </w:rPr>
+      </w:pPr>
+      <w:r>
+        <w:rPr>
+          <w:sz w:val="24"/>
+          <w:szCs w:val="24"/>
+        </w:rPr>
+        <w:t xml:space="preserve">[5] SMART PLANT MONITORING SYSTEM, International Journal of Advance Research in Science and Engineering, Vol. No. 7. [2] Prof. Prachi </w:t>
+      </w:r>
+      <w:proofErr w:type="spellStart"/>
+      <w:r>
+        <w:rPr>
+          <w:sz w:val="24"/>
+          <w:szCs w:val="24"/>
+        </w:rPr>
+        <w:t>Kamble</w:t>
+      </w:r>
+      <w:proofErr w:type="spellEnd"/>
+      <w:r>
+        <w:rPr>
+          <w:sz w:val="24"/>
+          <w:szCs w:val="24"/>
+        </w:rPr>
+        <w:t xml:space="preserve">, IOT Based Plant Monitoring System, ITIIRD, Vol. No. 2. [3] Yogendra Parihar, Internet of Things and Node MCU, JETIR, Vol. No. 6. </w:t>
+      </w:r>
+    </w:p>
+    <w:p>
+      <w:pPr>
+        <w:pStyle w:val="icsmbodytext"/>
+        <w:spacing w:after="240"/>
+        <w:ind w:firstLine="238"/>
+        <w:rPr>
+          <w:sz w:val="24"/>
+          <w:szCs w:val="24"/>
+        </w:rPr>
+      </w:pPr>
+      <w:r>
+        <w:rPr>
+          <w:sz w:val="24"/>
+          <w:szCs w:val="24"/>
+        </w:rPr>
+        <w:t xml:space="preserve">[6] Implementation of a Greenhouse Crop Remote Monitoring System with IOT Technology Joy </w:t>
+      </w:r>
+      <w:proofErr w:type="spellStart"/>
+      <w:r>
+        <w:rPr>
+          <w:sz w:val="24"/>
+          <w:szCs w:val="24"/>
+        </w:rPr>
+        <w:t>Iong</w:t>
+      </w:r>
+      <w:proofErr w:type="spellEnd"/>
+      <w:r>
+        <w:rPr>
+          <w:sz w:val="24"/>
+          <w:szCs w:val="24"/>
+        </w:rPr>
+        <w:t xml:space="preserve"> </w:t>
+      </w:r>
+      <w:proofErr w:type="spellStart"/>
+      <w:r>
+        <w:rPr>
+          <w:sz w:val="24"/>
+          <w:szCs w:val="24"/>
+        </w:rPr>
+        <w:t>Zong</w:t>
+      </w:r>
+      <w:proofErr w:type="spellEnd"/>
+      <w:r>
+        <w:rPr>
+          <w:sz w:val="24"/>
+          <w:szCs w:val="24"/>
+        </w:rPr>
+        <w:t xml:space="preserve"> Chen1, Yuan-Chen Chen2, Shien-Dou Chung11Dep. of Electrical Engineering, </w:t>
+      </w:r>
+      <w:proofErr w:type="spellStart"/>
+      <w:r>
+        <w:rPr>
+          <w:sz w:val="24"/>
+          <w:szCs w:val="24"/>
+        </w:rPr>
+        <w:t>Dayeh</w:t>
+      </w:r>
+      <w:proofErr w:type="spellEnd"/>
+      <w:r>
+        <w:rPr>
+          <w:sz w:val="24"/>
+          <w:szCs w:val="24"/>
+        </w:rPr>
+        <w:t xml:space="preserve"> University, </w:t>
+      </w:r>
+      <w:proofErr w:type="spellStart"/>
+      <w:r>
+        <w:rPr>
+          <w:sz w:val="24"/>
+          <w:szCs w:val="24"/>
+        </w:rPr>
+        <w:t>Changhaw</w:t>
+      </w:r>
+      <w:proofErr w:type="spellEnd"/>
+      <w:r>
+        <w:rPr>
+          <w:sz w:val="24"/>
+          <w:szCs w:val="24"/>
+        </w:rPr>
+        <w:t xml:space="preserve">, Taiwan ROC 2Dep. of Healthcare Information and </w:t>
+      </w:r>
+      <w:r>
+        <w:rPr>
+          <w:sz w:val="24"/>
+          <w:szCs w:val="24"/>
+        </w:rPr>
+        <w:lastRenderedPageBreak/>
+        <w:t xml:space="preserve">Management, Ming </w:t>
+      </w:r>
+      <w:proofErr w:type="spellStart"/>
+      <w:r>
+        <w:rPr>
+          <w:sz w:val="24"/>
+          <w:szCs w:val="24"/>
+        </w:rPr>
+        <w:t>Chuan</w:t>
+      </w:r>
+      <w:proofErr w:type="spellEnd"/>
+      <w:r>
+        <w:rPr>
+          <w:sz w:val="24"/>
+          <w:szCs w:val="24"/>
+        </w:rPr>
+        <w:t xml:space="preserve"> University </w:t>
+      </w:r>
+      <w:proofErr w:type="spellStart"/>
+      <w:r>
+        <w:rPr>
+          <w:sz w:val="24"/>
+          <w:szCs w:val="24"/>
+        </w:rPr>
+        <w:t>Tayuan</w:t>
+      </w:r>
+      <w:proofErr w:type="spellEnd"/>
+      <w:r>
+        <w:rPr>
+          <w:sz w:val="24"/>
+          <w:szCs w:val="24"/>
+        </w:rPr>
+        <w:t>, e-</w:t>
+      </w:r>
+      <w:proofErr w:type="spellStart"/>
+      <w:r>
+        <w:rPr>
+          <w:sz w:val="24"/>
+          <w:szCs w:val="24"/>
+        </w:rPr>
+        <w:t>mailaddress</w:t>
+      </w:r>
+      <w:proofErr w:type="spellEnd"/>
+      <w:r>
+        <w:rPr>
+          <w:sz w:val="24"/>
+          <w:szCs w:val="24"/>
+        </w:rPr>
+        <w:t>: jchen@mail.dyu.edu.tw</w:t>
+      </w:r>
+    </w:p>
+    <w:p>
+      <w:pPr>
+        <w:pStyle w:val="icsmbodytext"/>
+        <w:spacing w:after="240"/>
+        <w:ind w:firstLine="238"/>
+        <w:rPr>
+          <w:sz w:val="24"/>
+          <w:szCs w:val="24"/>
+        </w:rPr>
+      </w:pPr>
+      <w:r>
+        <w:rPr>
+          <w:sz w:val="24"/>
+          <w:szCs w:val="24"/>
+        </w:rPr>
+        <w:t xml:space="preserve">[7] Abhishek Gupta, Shailesh </w:t>
+      </w:r>
+      <w:proofErr w:type="spellStart"/>
+      <w:proofErr w:type="gramStart"/>
+      <w:r>
+        <w:rPr>
+          <w:sz w:val="24"/>
+          <w:szCs w:val="24"/>
+        </w:rPr>
+        <w:t>Kumawat</w:t>
+      </w:r>
+      <w:proofErr w:type="spellEnd"/>
+      <w:r>
+        <w:rPr>
+          <w:sz w:val="24"/>
+          <w:szCs w:val="24"/>
+        </w:rPr>
+        <w:t xml:space="preserve"> ,</w:t>
+      </w:r>
+      <w:proofErr w:type="gramEnd"/>
+      <w:r>
+        <w:rPr>
+          <w:sz w:val="24"/>
+          <w:szCs w:val="24"/>
+        </w:rPr>
+        <w:t xml:space="preserve"> Shubham Garg, "Automated Plant Watering System", Vol-2, Issue-4, 2016 ISSN: 2454-1362.</w:t>
+      </w:r>
+    </w:p>
+    <w:p>
+      <w:pPr>
+        <w:pStyle w:val="icsmbodytext"/>
+        <w:spacing w:after="240"/>
+        <w:ind w:firstLine="238"/>
+        <w:rPr>
+          <w:sz w:val="24"/>
+          <w:szCs w:val="24"/>
+        </w:rPr>
+      </w:pPr>
+      <w:r>
+        <w:rPr>
+          <w:sz w:val="24"/>
+          <w:szCs w:val="24"/>
+        </w:rPr>
+        <w:t xml:space="preserve">[8] </w:t>
+      </w:r>
+      <w:proofErr w:type="spellStart"/>
+      <w:r>
+        <w:rPr>
+          <w:sz w:val="24"/>
+          <w:szCs w:val="24"/>
+        </w:rPr>
+        <w:t>Divya</w:t>
+      </w:r>
+      <w:proofErr w:type="spellEnd"/>
+      <w:r>
+        <w:rPr>
+          <w:sz w:val="24"/>
+          <w:szCs w:val="24"/>
+        </w:rPr>
+        <w:t xml:space="preserve"> D, Harsha Mohan Hiremath, Jyothi </w:t>
+      </w:r>
+      <w:proofErr w:type="gramStart"/>
+      <w:r>
+        <w:rPr>
+          <w:sz w:val="24"/>
+          <w:szCs w:val="24"/>
+        </w:rPr>
+        <w:t>T,BS</w:t>
+      </w:r>
+      <w:proofErr w:type="gramEnd"/>
+      <w:r>
+        <w:rPr>
+          <w:sz w:val="24"/>
+          <w:szCs w:val="24"/>
+        </w:rPr>
+        <w:t xml:space="preserve"> </w:t>
+      </w:r>
+      <w:proofErr w:type="spellStart"/>
+      <w:r>
+        <w:rPr>
+          <w:sz w:val="24"/>
+          <w:szCs w:val="24"/>
+        </w:rPr>
+        <w:t>Shubhashree</w:t>
+      </w:r>
+      <w:proofErr w:type="spellEnd"/>
+      <w:r>
+        <w:rPr>
+          <w:sz w:val="24"/>
+          <w:szCs w:val="24"/>
+        </w:rPr>
+        <w:t xml:space="preserve"> (2020) ‘Design of </w:t>
+      </w:r>
+      <w:proofErr w:type="spellStart"/>
+      <w:r>
+        <w:rPr>
+          <w:sz w:val="24"/>
+          <w:szCs w:val="24"/>
+        </w:rPr>
+        <w:t>Hydrophonics</w:t>
+      </w:r>
+      <w:proofErr w:type="spellEnd"/>
+      <w:r>
+        <w:rPr>
+          <w:sz w:val="24"/>
+          <w:szCs w:val="24"/>
+        </w:rPr>
+        <w:t xml:space="preserve"> System for Remote Automation’,</w:t>
+      </w:r>
     </w:p>
     <w:p>
       <w:pPr>
@@ -8700,33 +9323,6 @@
   <w:p>
     <w:pPr>
       <w:pStyle w:val="Header"/>
-      <w:jc w:val="center"/>
-      <w:rPr>
-        <w:rFonts w:ascii="Cambria Math" w:hAnsi="Cambria Math"/>
-        <w:b/>
-        <w:bCs/>
-      </w:rPr>
-    </w:pPr>
-    <w:r>
-      <w:rPr>
-        <w:rFonts w:ascii="Cambria Math" w:hAnsi="Cambria Math" w:cstheme="majorBidi"/>
-        <w:b/>
-        <w:bCs/>
-      </w:rPr>
-      <w:t xml:space="preserve">Journal of </w:t>
-    </w:r>
-    <w:r>
-      <w:rPr>
-        <w:rFonts w:ascii="Cambria Math" w:hAnsi="Cambria Math" w:cstheme="majorBidi"/>
-        <w:b/>
-        <w:bCs/>
-      </w:rPr>
-      <w:t>Smart Plant Monitoring System</w:t>
-    </w:r>
-  </w:p>
-  <w:p>
-    <w:pPr>
-      <w:pStyle w:val="Header"/>
     </w:pPr>
     <w:r>
       <w:rPr>
@@ -8797,7 +9393,7 @@
         </mc:Choice>
         <mc:Fallback>
           <w:pict>
-            <v:line w14:anchorId="5E56A2D9" id="Straight Connector 9" o:spid="_x0000_s1026" style="position:absolute;z-index:251665408;visibility:visible;mso-wrap-style:square;mso-wrap-distance-left:9pt;mso-wrap-distance-top:0;mso-wrap-distance-right:9pt;mso-wrap-distance-bottom:0;mso-position-horizontal:absolute;mso-position-horizontal-relative:text;mso-position-vertical:absolute;mso-position-vertical-relative:text" from="48.35pt,5.2pt" to="587.6pt,5.2pt" o:gfxdata="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" strokecolor="#d99594 [1941]">
+            <v:line w14:anchorId="3262E1E3" id="Straight Connector 9" o:spid="_x0000_s1026" style="position:absolute;z-index:251665408;visibility:visible;mso-wrap-style:square;mso-wrap-distance-left:9pt;mso-wrap-distance-top:0;mso-wrap-distance-right:9pt;mso-wrap-distance-bottom:0;mso-position-horizontal:absolute;mso-position-horizontal-relative:text;mso-position-vertical:absolute;mso-position-vertical-relative:text" from="48.35pt,5.2pt" to="587.6pt,5.2pt" o:gfxdata="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" strokecolor="#d99594 [1941]">
               <o:lock v:ext="edit" shapetype="f"/>
             </v:line>
           </w:pict>
@@ -10808,6 +11404,9 @@
   </w:num>
   <w:num w:numId="20" w16cid:durableId="1410738831">
     <w:abstractNumId w:val="5"/>
+  </w:num>
+  <w:num w:numId="21" w16cid:durableId="1918129172">
+    <w:abstractNumId w:val="8"/>
   </w:num>
 </w:numbering>
 </file>
@@ -10904,7 +11503,7 @@
     <w:lsdException w:name="Block Text" w:semiHidden="1" w:unhideWhenUsed="1"/>
     <w:lsdException w:name="Hyperlink" w:semiHidden="1" w:uiPriority="99" w:unhideWhenUsed="1"/>
     <w:lsdException w:name="FollowedHyperlink" w:semiHidden="1" w:unhideWhenUsed="1"/>
-    <w:lsdException w:name="Strong" w:qFormat="1"/>
+    <w:lsdException w:name="Strong" w:uiPriority="22" w:qFormat="1"/>
     <w:lsdException w:name="Emphasis" w:qFormat="1"/>
     <w:lsdException w:name="Document Map" w:semiHidden="1" w:unhideWhenUsed="1"/>
     <w:lsdException w:name="Plain Text" w:semiHidden="1" w:unhideWhenUsed="1"/>
@@ -11702,6 +12301,17 @@
       <w:lang w:val="en-GB" w:eastAsia="it-IT"/>
     </w:rPr>
   </w:style>
+  <w:style w:type="character" w:styleId="Strong">
+    <w:name w:val="Strong"/>
+    <w:basedOn w:val="DefaultParagraphFont"/>
+    <w:uiPriority w:val="22"/>
+    <w:qFormat/>
+    <w:rsid w:val="00345318"/>
+    <w:rPr>
+      <w:b/>
+      <w:bCs/>
+    </w:rPr>
+  </w:style>
 </w:styles>
 </file>
 

</xml_diff>